<commit_message>
Refactorized. Comments and documentation.
</commit_message>
<xml_diff>
--- a/Tables/Fig8_p_values.docx
+++ b/Tables/Fig8_p_values.docx
@@ -1,6 +1,6 @@
 
 <file path=word/document.xml><?xml version="1.0" encoding="utf-8"?>
-<w:document xmlns:w="http://schemas.openxmlformats.org/wordprocessingml/2006/main" xmlns:w15="http://schemas.microsoft.com/office/word/2012/wordml" xmlns:r="http://schemas.openxmlformats.org/officeDocument/2006/relationships" xmlns:m="http://schemas.openxmlformats.org/officeDocument/2006/math" xmlns:w14="http://schemas.microsoft.com/office/word/2010/wordml" xmlns:wp="http://schemas.openxmlformats.org/drawingml/2006/wordprocessingDrawing" xmlns:a="http://schemas.openxmlformats.org/drawingml/2006/main" xmlns:mc="http://schemas.openxmlformats.org/markup-compatibility/2006" xmlns:ns9="http://schemas.openxmlformats.org/schemaLibrary/2006/main" xmlns:wne="http://schemas.microsoft.com/office/word/2006/wordml" xmlns:c="http://schemas.openxmlformats.org/drawingml/2006/chart" xmlns:ns12="http://schemas.openxmlformats.org/drawingml/2006/chartDrawing" xmlns:dgm="http://schemas.openxmlformats.org/drawingml/2006/diagram" xmlns:pic="http://schemas.openxmlformats.org/drawingml/2006/picture" xmlns:xdr="http://schemas.openxmlformats.org/drawingml/2006/spreadsheetDrawing" xmlns:dsp="http://schemas.microsoft.com/office/drawing/2008/diagram" xmlns:v="urn:schemas-microsoft-com:vml" xmlns:o="urn:schemas-microsoft-com:office:office" xmlns:ns19="urn:schemas-microsoft-com:office:excel" xmlns:w10="urn:schemas-microsoft-com:office:word" xmlns:ns21="urn:schemas-microsoft-com:office:powerpoint" xmlns:ns23="http://schemas.microsoft.com/office/2006/coverPageProps" xmlns:odx="http://opendope.org/xpaths" xmlns:odc="http://opendope.org/conditions" xmlns:odq="http://opendope.org/questions" xmlns:oda="http://opendope.org/answers" xmlns:odi="http://opendope.org/components" xmlns:odgm="http://opendope.org/SmartArt/DataHierarchy" xmlns:ns30="http://schemas.openxmlformats.org/officeDocument/2006/bibliography" xmlns:ns31="http://schemas.openxmlformats.org/drawingml/2006/compatibility" xmlns:ns32="http://schemas.openxmlformats.org/drawingml/2006/lockedCanvas" mc:Ignorable="w14 w15">
+<w:document xmlns:w="http://schemas.openxmlformats.org/wordprocessingml/2006/main" xmlns:m="http://schemas.openxmlformats.org/officeDocument/2006/math" xmlns:r="http://schemas.openxmlformats.org/officeDocument/2006/relationships" xmlns:w14="http://schemas.microsoft.com/office/word/2010/wordml" xmlns:wp="http://schemas.openxmlformats.org/drawingml/2006/wordprocessingDrawing" xmlns:a="http://schemas.openxmlformats.org/drawingml/2006/main" xmlns:w15="http://schemas.microsoft.com/office/word/2012/wordml" xmlns:mc="http://schemas.openxmlformats.org/markup-compatibility/2006" xmlns:ns9="http://schemas.openxmlformats.org/schemaLibrary/2006/main" xmlns:wne="http://schemas.microsoft.com/office/word/2006/wordml" xmlns:c="http://schemas.openxmlformats.org/drawingml/2006/chart" xmlns:ns12="http://schemas.openxmlformats.org/drawingml/2006/chartDrawing" xmlns:dgm="http://schemas.openxmlformats.org/drawingml/2006/diagram" xmlns:pic="http://schemas.openxmlformats.org/drawingml/2006/picture" xmlns:xdr="http://schemas.openxmlformats.org/drawingml/2006/spreadsheetDrawing" xmlns:dsp="http://schemas.microsoft.com/office/drawing/2008/diagram" xmlns:ns17="urn:schemas-microsoft-com:office:excel" xmlns:o="urn:schemas-microsoft-com:office:office" xmlns:w10="urn:schemas-microsoft-com:office:word" xmlns:v="urn:schemas-microsoft-com:vml" xmlns:ns21="urn:schemas-microsoft-com:office:powerpoint" xmlns:ns23="http://schemas.microsoft.com/office/2006/coverPageProps" xmlns:odx="http://opendope.org/xpaths" xmlns:odc="http://opendope.org/conditions" xmlns:odq="http://opendope.org/questions" xmlns:oda="http://opendope.org/answers" xmlns:odi="http://opendope.org/components" xmlns:odgm="http://opendope.org/SmartArt/DataHierarchy" xmlns:ns30="http://schemas.openxmlformats.org/officeDocument/2006/bibliography" xmlns:ns31="http://schemas.openxmlformats.org/drawingml/2006/compatibility" xmlns:ns32="http://schemas.openxmlformats.org/drawingml/2006/lockedCanvas" mc:Ignorable="w14 w15">
   <w:body>
     <w:p>
       <w:pPr>
@@ -189,115 +189,115 @@
                 <w:color w:val="000000"/>
                 <w:sz w:val="24"/>
               </w:rPr>
-              <w:t xml:space="preserve">GDP 2016</w:t>
-            </w:r>
-          </w:p>
-        </w:tc>
-        <w:tc>
-          <w:tcPr>
-            <w:tcBorders>
-              <w:top w:val="single" w:color="#000000" w:sz="4"/>
-              <w:left w:val="single" w:color="#000000" w:sz="4"/>
-              <w:bottom w:val="single" w:color="#000000" w:sz="4"/>
-              <w:right w:val="single" w:color="#000000" w:sz="4"/>
-            </w:tcBorders>
-            <w:shd w:fill="FFFFFF"/>
-            <w:vAlign w:val="center"/>
-          </w:tcPr>
-          <w:p>
-            <w:pPr>
-              <w:pBdr/>
-              <w:spacing w:before="20" w:after="20"/>
-              <w:ind w:left="20" w:right="20"/>
-              <w:jc w:val="center"/>
-            </w:pPr>
-            <w:r>
-              <w:rPr>
-                <w:rFonts w:ascii="Times New Roman" w:hAnsi="Times New Roman" w:cs="Times New Roman"/>
-                <w:color w:val="000000"/>
-                <w:sz w:val="24"/>
-              </w:rPr>
-              <w:t xml:space="preserve"/>
-            </w:r>
-            <w:r>
-              <w:rPr>
-                <w:rFonts w:ascii="Times New Roman" w:hAnsi="Times New Roman" w:cs="Times New Roman"/>
-                <w:color w:val="000000"/>
-                <w:sz w:val="24"/>
-              </w:rPr>
-              <w:t xml:space="preserve">0.87</w:t>
-            </w:r>
-          </w:p>
-        </w:tc>
-        <w:tc>
-          <w:tcPr>
-            <w:tcBorders>
-              <w:top w:val="single" w:color="#000000" w:sz="4"/>
-              <w:left w:val="single" w:color="#000000" w:sz="4"/>
-              <w:bottom w:val="single" w:color="#000000" w:sz="4"/>
-              <w:right w:val="single" w:color="#000000" w:sz="4"/>
-            </w:tcBorders>
-            <w:shd w:fill="FFFFFF"/>
-            <w:vAlign w:val="center"/>
-          </w:tcPr>
-          <w:p>
-            <w:pPr>
-              <w:pBdr/>
-              <w:spacing w:before="20" w:after="20"/>
-              <w:ind w:left="20" w:right="20"/>
-              <w:jc w:val="center"/>
-            </w:pPr>
-            <w:r>
-              <w:rPr>
-                <w:rFonts w:ascii="Times New Roman" w:hAnsi="Times New Roman" w:cs="Times New Roman"/>
-                <w:color w:val="000000"/>
-                <w:sz w:val="24"/>
-              </w:rPr>
-              <w:t xml:space="preserve"/>
-            </w:r>
-            <w:r>
-              <w:rPr>
-                <w:rFonts w:ascii="Times New Roman" w:hAnsi="Times New Roman" w:cs="Times New Roman"/>
-                <w:color w:val="000000"/>
-                <w:sz w:val="24"/>
-              </w:rPr>
-              <w:t xml:space="preserve">0.22</w:t>
-            </w:r>
-          </w:p>
-        </w:tc>
-        <w:tc>
-          <w:tcPr>
-            <w:tcBorders>
-              <w:top w:val="single" w:color="#000000" w:sz="4"/>
-              <w:left w:val="single" w:color="#000000" w:sz="4"/>
-              <w:bottom w:val="single" w:color="#000000" w:sz="4"/>
-              <w:right w:val="single" w:color="#000000" w:sz="4"/>
-            </w:tcBorders>
-            <w:shd w:fill="FFFFFF"/>
-            <w:vAlign w:val="center"/>
-          </w:tcPr>
-          <w:p>
-            <w:pPr>
-              <w:pBdr/>
-              <w:spacing w:before="20" w:after="20"/>
-              <w:ind w:left="20" w:right="20"/>
-              <w:jc w:val="center"/>
-            </w:pPr>
-            <w:r>
-              <w:rPr>
-                <w:rFonts w:ascii="Times New Roman" w:hAnsi="Times New Roman" w:cs="Times New Roman"/>
-                <w:color w:val="000000"/>
-                <w:sz w:val="24"/>
-              </w:rPr>
-              <w:t xml:space="preserve"/>
-            </w:r>
-            <w:r>
-              <w:rPr>
-                <w:rFonts w:ascii="Times New Roman" w:hAnsi="Times New Roman" w:cs="Times New Roman"/>
-                <w:color w:val="000000"/>
-                <w:sz w:val="24"/>
-              </w:rPr>
-              <w:t xml:space="preserve">0.55</w:t>
+              <w:t xml:space="preserve">Compilance (scores)</w:t>
+            </w:r>
+          </w:p>
+        </w:tc>
+        <w:tc>
+          <w:tcPr>
+            <w:tcBorders>
+              <w:top w:val="single" w:color="#000000" w:sz="4"/>
+              <w:left w:val="single" w:color="#000000" w:sz="4"/>
+              <w:bottom w:val="single" w:color="#000000" w:sz="4"/>
+              <w:right w:val="single" w:color="#000000" w:sz="4"/>
+            </w:tcBorders>
+            <w:shd w:fill="FFFFFF"/>
+            <w:vAlign w:val="center"/>
+          </w:tcPr>
+          <w:p>
+            <w:pPr>
+              <w:pBdr/>
+              <w:spacing w:before="20" w:after="20"/>
+              <w:ind w:left="20" w:right="20"/>
+              <w:jc w:val="center"/>
+            </w:pPr>
+            <w:r>
+              <w:rPr>
+                <w:rFonts w:ascii="Times New Roman" w:hAnsi="Times New Roman" w:cs="Times New Roman"/>
+                <w:color w:val="000000"/>
+                <w:sz w:val="24"/>
+              </w:rPr>
+              <w:t xml:space="preserve"/>
+            </w:r>
+            <w:r>
+              <w:rPr>
+                <w:rFonts w:ascii="Times New Roman" w:hAnsi="Times New Roman" w:cs="Times New Roman"/>
+                <w:color w:val="000000"/>
+                <w:sz w:val="24"/>
+              </w:rPr>
+              <w:t xml:space="preserve">0.21</w:t>
+            </w:r>
+          </w:p>
+        </w:tc>
+        <w:tc>
+          <w:tcPr>
+            <w:tcBorders>
+              <w:top w:val="single" w:color="#000000" w:sz="4"/>
+              <w:left w:val="single" w:color="#000000" w:sz="4"/>
+              <w:bottom w:val="single" w:color="#000000" w:sz="4"/>
+              <w:right w:val="single" w:color="#000000" w:sz="4"/>
+            </w:tcBorders>
+            <w:shd w:fill="FFFFFF"/>
+            <w:vAlign w:val="center"/>
+          </w:tcPr>
+          <w:p>
+            <w:pPr>
+              <w:pBdr/>
+              <w:spacing w:before="20" w:after="20"/>
+              <w:ind w:left="20" w:right="20"/>
+              <w:jc w:val="center"/>
+            </w:pPr>
+            <w:r>
+              <w:rPr>
+                <w:rFonts w:ascii="Times New Roman" w:hAnsi="Times New Roman" w:cs="Times New Roman"/>
+                <w:color w:val="000000"/>
+                <w:sz w:val="24"/>
+              </w:rPr>
+              <w:t xml:space="preserve"/>
+            </w:r>
+            <w:r>
+              <w:rPr>
+                <w:rFonts w:ascii="Times New Roman" w:hAnsi="Times New Roman" w:cs="Times New Roman"/>
+                <w:color w:val="000000"/>
+                <w:sz w:val="24"/>
+              </w:rPr>
+              <w:t xml:space="preserve">0.61</w:t>
+            </w:r>
+          </w:p>
+        </w:tc>
+        <w:tc>
+          <w:tcPr>
+            <w:tcBorders>
+              <w:top w:val="single" w:color="#000000" w:sz="4"/>
+              <w:left w:val="single" w:color="#000000" w:sz="4"/>
+              <w:bottom w:val="single" w:color="#000000" w:sz="4"/>
+              <w:right w:val="single" w:color="#000000" w:sz="4"/>
+            </w:tcBorders>
+            <w:shd w:fill="FFFFFF"/>
+            <w:vAlign w:val="center"/>
+          </w:tcPr>
+          <w:p>
+            <w:pPr>
+              <w:pBdr/>
+              <w:spacing w:before="20" w:after="20"/>
+              <w:ind w:left="20" w:right="20"/>
+              <w:jc w:val="center"/>
+            </w:pPr>
+            <w:r>
+              <w:rPr>
+                <w:rFonts w:ascii="Times New Roman" w:hAnsi="Times New Roman" w:cs="Times New Roman"/>
+                <w:color w:val="000000"/>
+                <w:sz w:val="24"/>
+              </w:rPr>
+              <w:t xml:space="preserve"/>
+            </w:r>
+            <w:r>
+              <w:rPr>
+                <w:rFonts w:ascii="Times New Roman" w:hAnsi="Times New Roman" w:cs="Times New Roman"/>
+                <w:color w:val="000000"/>
+                <w:sz w:val="24"/>
+              </w:rPr>
+              <w:t xml:space="preserve">0.42</w:t>
             </w:r>
           </w:p>
         </w:tc>
@@ -337,7 +337,43 @@
                 <w:color w:val="000000"/>
                 <w:sz w:val="24"/>
               </w:rPr>
-              <w:t xml:space="preserve">OHI 2016</w:t>
+              <w:t xml:space="preserve">GDP 2016</w:t>
+            </w:r>
+          </w:p>
+        </w:tc>
+        <w:tc>
+          <w:tcPr>
+            <w:tcBorders>
+              <w:top w:val="single" w:color="#000000" w:sz="4"/>
+              <w:left w:val="single" w:color="#000000" w:sz="4"/>
+              <w:bottom w:val="single" w:color="#000000" w:sz="4"/>
+              <w:right w:val="single" w:color="#000000" w:sz="4"/>
+            </w:tcBorders>
+            <w:shd w:fill="FFFFFF"/>
+            <w:vAlign w:val="center"/>
+          </w:tcPr>
+          <w:p>
+            <w:pPr>
+              <w:pBdr/>
+              <w:spacing w:before="20" w:after="20"/>
+              <w:ind w:left="20" w:right="20"/>
+              <w:jc w:val="center"/>
+            </w:pPr>
+            <w:r>
+              <w:rPr>
+                <w:rFonts w:ascii="Times New Roman" w:hAnsi="Times New Roman" w:cs="Times New Roman"/>
+                <w:color w:val="000000"/>
+                <w:sz w:val="24"/>
+              </w:rPr>
+              <w:t xml:space="preserve"/>
+            </w:r>
+            <w:r>
+              <w:rPr>
+                <w:rFonts w:ascii="Times New Roman" w:hAnsi="Times New Roman" w:cs="Times New Roman"/>
+                <w:color w:val="000000"/>
+                <w:sz w:val="24"/>
+              </w:rPr>
+              <w:t xml:space="preserve">0.87</w:t>
             </w:r>
           </w:p>
         </w:tc>
@@ -409,43 +445,7 @@
                 <w:color w:val="000000"/>
                 <w:sz w:val="24"/>
               </w:rPr>
-              <w:t xml:space="preserve">0.94</w:t>
-            </w:r>
-          </w:p>
-        </w:tc>
-        <w:tc>
-          <w:tcPr>
-            <w:tcBorders>
-              <w:top w:val="single" w:color="#000000" w:sz="4"/>
-              <w:left w:val="single" w:color="#000000" w:sz="4"/>
-              <w:bottom w:val="single" w:color="#000000" w:sz="4"/>
-              <w:right w:val="single" w:color="#000000" w:sz="4"/>
-            </w:tcBorders>
-            <w:shd w:fill="FFFFFF"/>
-            <w:vAlign w:val="center"/>
-          </w:tcPr>
-          <w:p>
-            <w:pPr>
-              <w:pBdr/>
-              <w:spacing w:before="20" w:after="20"/>
-              <w:ind w:left="20" w:right="20"/>
-              <w:jc w:val="center"/>
-            </w:pPr>
-            <w:r>
-              <w:rPr>
-                <w:rFonts w:ascii="Times New Roman" w:hAnsi="Times New Roman" w:cs="Times New Roman"/>
-                <w:color w:val="000000"/>
-                <w:sz w:val="24"/>
-              </w:rPr>
-              <w:t xml:space="preserve"/>
-            </w:r>
-            <w:r>
-              <w:rPr>
-                <w:rFonts w:ascii="Times New Roman" w:hAnsi="Times New Roman" w:cs="Times New Roman"/>
-                <w:color w:val="000000"/>
-                <w:sz w:val="24"/>
-              </w:rPr>
-              <w:t xml:space="preserve">0.13</w:t>
+              <w:t xml:space="preserve">0.55</w:t>
             </w:r>
           </w:p>
         </w:tc>
@@ -485,115 +485,115 @@
                 <w:color w:val="000000"/>
                 <w:sz w:val="24"/>
               </w:rPr>
-              <w:t xml:space="preserve">OHI economic 2016</w:t>
-            </w:r>
-          </w:p>
-        </w:tc>
-        <w:tc>
-          <w:tcPr>
-            <w:tcBorders>
-              <w:top w:val="single" w:color="#000000" w:sz="4"/>
-              <w:left w:val="single" w:color="#000000" w:sz="4"/>
-              <w:bottom w:val="single" w:color="#000000" w:sz="4"/>
-              <w:right w:val="single" w:color="#000000" w:sz="4"/>
-            </w:tcBorders>
-            <w:shd w:fill="FFFFFF"/>
-            <w:vAlign w:val="center"/>
-          </w:tcPr>
-          <w:p>
-            <w:pPr>
-              <w:pBdr/>
-              <w:spacing w:before="20" w:after="20"/>
-              <w:ind w:left="20" w:right="20"/>
-              <w:jc w:val="center"/>
-            </w:pPr>
-            <w:r>
-              <w:rPr>
-                <w:rFonts w:ascii="Times New Roman" w:hAnsi="Times New Roman" w:cs="Times New Roman"/>
-                <w:color w:val="000000"/>
-                <w:sz w:val="24"/>
-              </w:rPr>
-              <w:t xml:space="preserve"/>
-            </w:r>
-            <w:r>
-              <w:rPr>
-                <w:rFonts w:ascii="Times New Roman" w:hAnsi="Times New Roman" w:cs="Times New Roman"/>
-                <w:color w:val="000000"/>
-                <w:sz w:val="24"/>
-              </w:rPr>
-              <w:t xml:space="preserve">0.67</w:t>
-            </w:r>
-          </w:p>
-        </w:tc>
-        <w:tc>
-          <w:tcPr>
-            <w:tcBorders>
-              <w:top w:val="single" w:color="#000000" w:sz="4"/>
-              <w:left w:val="single" w:color="#000000" w:sz="4"/>
-              <w:bottom w:val="single" w:color="#000000" w:sz="4"/>
-              <w:right w:val="single" w:color="#000000" w:sz="4"/>
-            </w:tcBorders>
-            <w:shd w:fill="FFFFFF"/>
-            <w:vAlign w:val="center"/>
-          </w:tcPr>
-          <w:p>
-            <w:pPr>
-              <w:pBdr/>
-              <w:spacing w:before="20" w:after="20"/>
-              <w:ind w:left="20" w:right="20"/>
-              <w:jc w:val="center"/>
-            </w:pPr>
-            <w:r>
-              <w:rPr>
-                <w:rFonts w:ascii="Times New Roman" w:hAnsi="Times New Roman" w:cs="Times New Roman"/>
-                <w:color w:val="000000"/>
-                <w:sz w:val="24"/>
-              </w:rPr>
-              <w:t xml:space="preserve"/>
-            </w:r>
-            <w:r>
-              <w:rPr>
-                <w:rFonts w:ascii="Times New Roman" w:hAnsi="Times New Roman" w:cs="Times New Roman"/>
-                <w:color w:val="000000"/>
-                <w:sz w:val="24"/>
-              </w:rPr>
-              <w:t xml:space="preserve">0.60</w:t>
-            </w:r>
-          </w:p>
-        </w:tc>
-        <w:tc>
-          <w:tcPr>
-            <w:tcBorders>
-              <w:top w:val="single" w:color="#000000" w:sz="4"/>
-              <w:left w:val="single" w:color="#000000" w:sz="4"/>
-              <w:bottom w:val="single" w:color="#000000" w:sz="4"/>
-              <w:right w:val="single" w:color="#000000" w:sz="4"/>
-            </w:tcBorders>
-            <w:shd w:fill="FFFFFF"/>
-            <w:vAlign w:val="center"/>
-          </w:tcPr>
-          <w:p>
-            <w:pPr>
-              <w:pBdr/>
-              <w:spacing w:before="20" w:after="20"/>
-              <w:ind w:left="20" w:right="20"/>
-              <w:jc w:val="center"/>
-            </w:pPr>
-            <w:r>
-              <w:rPr>
-                <w:rFonts w:ascii="Times New Roman" w:hAnsi="Times New Roman" w:cs="Times New Roman"/>
-                <w:color w:val="000000"/>
-                <w:sz w:val="24"/>
-              </w:rPr>
-              <w:t xml:space="preserve"/>
-            </w:r>
-            <w:r>
-              <w:rPr>
-                <w:rFonts w:ascii="Times New Roman" w:hAnsi="Times New Roman" w:cs="Times New Roman"/>
-                <w:color w:val="000000"/>
-                <w:sz w:val="24"/>
-              </w:rPr>
-              <w:t xml:space="preserve">0.19</w:t>
+              <w:t xml:space="preserve">OHI 2016</w:t>
+            </w:r>
+          </w:p>
+        </w:tc>
+        <w:tc>
+          <w:tcPr>
+            <w:tcBorders>
+              <w:top w:val="single" w:color="#000000" w:sz="4"/>
+              <w:left w:val="single" w:color="#000000" w:sz="4"/>
+              <w:bottom w:val="single" w:color="#000000" w:sz="4"/>
+              <w:right w:val="single" w:color="#000000" w:sz="4"/>
+            </w:tcBorders>
+            <w:shd w:fill="FFFFFF"/>
+            <w:vAlign w:val="center"/>
+          </w:tcPr>
+          <w:p>
+            <w:pPr>
+              <w:pBdr/>
+              <w:spacing w:before="20" w:after="20"/>
+              <w:ind w:left="20" w:right="20"/>
+              <w:jc w:val="center"/>
+            </w:pPr>
+            <w:r>
+              <w:rPr>
+                <w:rFonts w:ascii="Times New Roman" w:hAnsi="Times New Roman" w:cs="Times New Roman"/>
+                <w:color w:val="000000"/>
+                <w:sz w:val="24"/>
+              </w:rPr>
+              <w:t xml:space="preserve"/>
+            </w:r>
+            <w:r>
+              <w:rPr>
+                <w:rFonts w:ascii="Times New Roman" w:hAnsi="Times New Roman" w:cs="Times New Roman"/>
+                <w:color w:val="000000"/>
+                <w:sz w:val="24"/>
+              </w:rPr>
+              <w:t xml:space="preserve">0.22</w:t>
+            </w:r>
+          </w:p>
+        </w:tc>
+        <w:tc>
+          <w:tcPr>
+            <w:tcBorders>
+              <w:top w:val="single" w:color="#000000" w:sz="4"/>
+              <w:left w:val="single" w:color="#000000" w:sz="4"/>
+              <w:bottom w:val="single" w:color="#000000" w:sz="4"/>
+              <w:right w:val="single" w:color="#000000" w:sz="4"/>
+            </w:tcBorders>
+            <w:shd w:fill="FFFFFF"/>
+            <w:vAlign w:val="center"/>
+          </w:tcPr>
+          <w:p>
+            <w:pPr>
+              <w:pBdr/>
+              <w:spacing w:before="20" w:after="20"/>
+              <w:ind w:left="20" w:right="20"/>
+              <w:jc w:val="center"/>
+            </w:pPr>
+            <w:r>
+              <w:rPr>
+                <w:rFonts w:ascii="Times New Roman" w:hAnsi="Times New Roman" w:cs="Times New Roman"/>
+                <w:color w:val="000000"/>
+                <w:sz w:val="24"/>
+              </w:rPr>
+              <w:t xml:space="preserve"/>
+            </w:r>
+            <w:r>
+              <w:rPr>
+                <w:rFonts w:ascii="Times New Roman" w:hAnsi="Times New Roman" w:cs="Times New Roman"/>
+                <w:color w:val="000000"/>
+                <w:sz w:val="24"/>
+              </w:rPr>
+              <w:t xml:space="preserve">0.94</w:t>
+            </w:r>
+          </w:p>
+        </w:tc>
+        <w:tc>
+          <w:tcPr>
+            <w:tcBorders>
+              <w:top w:val="single" w:color="#000000" w:sz="4"/>
+              <w:left w:val="single" w:color="#000000" w:sz="4"/>
+              <w:bottom w:val="single" w:color="#000000" w:sz="4"/>
+              <w:right w:val="single" w:color="#000000" w:sz="4"/>
+            </w:tcBorders>
+            <w:shd w:fill="FFFFFF"/>
+            <w:vAlign w:val="center"/>
+          </w:tcPr>
+          <w:p>
+            <w:pPr>
+              <w:pBdr/>
+              <w:spacing w:before="20" w:after="20"/>
+              <w:ind w:left="20" w:right="20"/>
+              <w:jc w:val="center"/>
+            </w:pPr>
+            <w:r>
+              <w:rPr>
+                <w:rFonts w:ascii="Times New Roman" w:hAnsi="Times New Roman" w:cs="Times New Roman"/>
+                <w:color w:val="000000"/>
+                <w:sz w:val="24"/>
+              </w:rPr>
+              <w:t xml:space="preserve"/>
+            </w:r>
+            <w:r>
+              <w:rPr>
+                <w:rFonts w:ascii="Times New Roman" w:hAnsi="Times New Roman" w:cs="Times New Roman"/>
+                <w:color w:val="000000"/>
+                <w:sz w:val="24"/>
+              </w:rPr>
+              <w:t xml:space="preserve">0.13</w:t>
             </w:r>
           </w:p>
         </w:tc>
@@ -633,115 +633,115 @@
                 <w:color w:val="000000"/>
                 <w:sz w:val="24"/>
               </w:rPr>
-              <w:t xml:space="preserve">Technical Development (number per country)</w:t>
-            </w:r>
-          </w:p>
-        </w:tc>
-        <w:tc>
-          <w:tcPr>
-            <w:tcBorders>
-              <w:top w:val="single" w:color="#000000" w:sz="4"/>
-              <w:left w:val="single" w:color="#000000" w:sz="4"/>
-              <w:bottom w:val="single" w:color="#000000" w:sz="4"/>
-              <w:right w:val="single" w:color="#000000" w:sz="4"/>
-            </w:tcBorders>
-            <w:shd w:fill="FFFFFF"/>
-            <w:vAlign w:val="center"/>
-          </w:tcPr>
-          <w:p>
-            <w:pPr>
-              <w:pBdr/>
-              <w:spacing w:before="20" w:after="20"/>
-              <w:ind w:left="20" w:right="20"/>
-              <w:jc w:val="center"/>
-            </w:pPr>
-            <w:r>
-              <w:rPr>
-                <w:rFonts w:ascii="Times New Roman" w:hAnsi="Times New Roman" w:cs="Times New Roman"/>
-                <w:color w:val="000000"/>
-                <w:sz w:val="24"/>
-              </w:rPr>
-              <w:t xml:space="preserve"/>
-            </w:r>
-            <w:r>
-              <w:rPr>
-                <w:rFonts w:ascii="Times New Roman" w:hAnsi="Times New Roman" w:cs="Times New Roman"/>
-                <w:color w:val="000000"/>
-                <w:sz w:val="24"/>
-              </w:rPr>
-              <w:t xml:space="preserve">1.00</w:t>
-            </w:r>
-          </w:p>
-        </w:tc>
-        <w:tc>
-          <w:tcPr>
-            <w:tcBorders>
-              <w:top w:val="single" w:color="#000000" w:sz="4"/>
-              <w:left w:val="single" w:color="#000000" w:sz="4"/>
-              <w:bottom w:val="single" w:color="#000000" w:sz="4"/>
-              <w:right w:val="single" w:color="#000000" w:sz="4"/>
-            </w:tcBorders>
-            <w:shd w:fill="FFFFFF"/>
-            <w:vAlign w:val="center"/>
-          </w:tcPr>
-          <w:p>
-            <w:pPr>
-              <w:pBdr/>
-              <w:spacing w:before="20" w:after="20"/>
-              <w:ind w:left="20" w:right="20"/>
-              <w:jc w:val="center"/>
-            </w:pPr>
-            <w:r>
-              <w:rPr>
-                <w:rFonts w:ascii="Times New Roman" w:hAnsi="Times New Roman" w:cs="Times New Roman"/>
-                <w:color w:val="000000"/>
-                <w:sz w:val="24"/>
-              </w:rPr>
-              <w:t xml:space="preserve"/>
-            </w:r>
-            <w:r>
-              <w:rPr>
-                <w:rFonts w:ascii="Times New Roman" w:hAnsi="Times New Roman" w:cs="Times New Roman"/>
-                <w:color w:val="000000"/>
-                <w:sz w:val="24"/>
-              </w:rPr>
-              <w:t xml:space="preserve">0.48</w:t>
-            </w:r>
-          </w:p>
-        </w:tc>
-        <w:tc>
-          <w:tcPr>
-            <w:tcBorders>
-              <w:top w:val="single" w:color="#000000" w:sz="4"/>
-              <w:left w:val="single" w:color="#000000" w:sz="4"/>
-              <w:bottom w:val="single" w:color="#000000" w:sz="4"/>
-              <w:right w:val="single" w:color="#000000" w:sz="4"/>
-            </w:tcBorders>
-            <w:shd w:fill="FFFFFF"/>
-            <w:vAlign w:val="center"/>
-          </w:tcPr>
-          <w:p>
-            <w:pPr>
-              <w:pBdr/>
-              <w:spacing w:before="20" w:after="20"/>
-              <w:ind w:left="20" w:right="20"/>
-              <w:jc w:val="center"/>
-            </w:pPr>
-            <w:r>
-              <w:rPr>
-                <w:rFonts w:ascii="Times New Roman" w:hAnsi="Times New Roman" w:cs="Times New Roman"/>
-                <w:color w:val="000000"/>
-                <w:sz w:val="24"/>
-              </w:rPr>
-              <w:t xml:space="preserve"/>
-            </w:r>
-            <w:r>
-              <w:rPr>
-                <w:rFonts w:ascii="Times New Roman" w:hAnsi="Times New Roman" w:cs="Times New Roman"/>
-                <w:color w:val="000000"/>
-                <w:sz w:val="24"/>
-              </w:rPr>
-              <w:t xml:space="preserve">0.68</w:t>
+              <w:t xml:space="preserve">OHI economic 2016</w:t>
+            </w:r>
+          </w:p>
+        </w:tc>
+        <w:tc>
+          <w:tcPr>
+            <w:tcBorders>
+              <w:top w:val="single" w:color="#000000" w:sz="4"/>
+              <w:left w:val="single" w:color="#000000" w:sz="4"/>
+              <w:bottom w:val="single" w:color="#000000" w:sz="4"/>
+              <w:right w:val="single" w:color="#000000" w:sz="4"/>
+            </w:tcBorders>
+            <w:shd w:fill="FFFFFF"/>
+            <w:vAlign w:val="center"/>
+          </w:tcPr>
+          <w:p>
+            <w:pPr>
+              <w:pBdr/>
+              <w:spacing w:before="20" w:after="20"/>
+              <w:ind w:left="20" w:right="20"/>
+              <w:jc w:val="center"/>
+            </w:pPr>
+            <w:r>
+              <w:rPr>
+                <w:rFonts w:ascii="Times New Roman" w:hAnsi="Times New Roman" w:cs="Times New Roman"/>
+                <w:color w:val="000000"/>
+                <w:sz w:val="24"/>
+              </w:rPr>
+              <w:t xml:space="preserve"/>
+            </w:r>
+            <w:r>
+              <w:rPr>
+                <w:rFonts w:ascii="Times New Roman" w:hAnsi="Times New Roman" w:cs="Times New Roman"/>
+                <w:color w:val="000000"/>
+                <w:sz w:val="24"/>
+              </w:rPr>
+              <w:t xml:space="preserve">0.67</w:t>
+            </w:r>
+          </w:p>
+        </w:tc>
+        <w:tc>
+          <w:tcPr>
+            <w:tcBorders>
+              <w:top w:val="single" w:color="#000000" w:sz="4"/>
+              <w:left w:val="single" w:color="#000000" w:sz="4"/>
+              <w:bottom w:val="single" w:color="#000000" w:sz="4"/>
+              <w:right w:val="single" w:color="#000000" w:sz="4"/>
+            </w:tcBorders>
+            <w:shd w:fill="FFFFFF"/>
+            <w:vAlign w:val="center"/>
+          </w:tcPr>
+          <w:p>
+            <w:pPr>
+              <w:pBdr/>
+              <w:spacing w:before="20" w:after="20"/>
+              <w:ind w:left="20" w:right="20"/>
+              <w:jc w:val="center"/>
+            </w:pPr>
+            <w:r>
+              <w:rPr>
+                <w:rFonts w:ascii="Times New Roman" w:hAnsi="Times New Roman" w:cs="Times New Roman"/>
+                <w:color w:val="000000"/>
+                <w:sz w:val="24"/>
+              </w:rPr>
+              <w:t xml:space="preserve"/>
+            </w:r>
+            <w:r>
+              <w:rPr>
+                <w:rFonts w:ascii="Times New Roman" w:hAnsi="Times New Roman" w:cs="Times New Roman"/>
+                <w:color w:val="000000"/>
+                <w:sz w:val="24"/>
+              </w:rPr>
+              <w:t xml:space="preserve">0.60</w:t>
+            </w:r>
+          </w:p>
+        </w:tc>
+        <w:tc>
+          <w:tcPr>
+            <w:tcBorders>
+              <w:top w:val="single" w:color="#000000" w:sz="4"/>
+              <w:left w:val="single" w:color="#000000" w:sz="4"/>
+              <w:bottom w:val="single" w:color="#000000" w:sz="4"/>
+              <w:right w:val="single" w:color="#000000" w:sz="4"/>
+            </w:tcBorders>
+            <w:shd w:fill="FFFFFF"/>
+            <w:vAlign w:val="center"/>
+          </w:tcPr>
+          <w:p>
+            <w:pPr>
+              <w:pBdr/>
+              <w:spacing w:before="20" w:after="20"/>
+              <w:ind w:left="20" w:right="20"/>
+              <w:jc w:val="center"/>
+            </w:pPr>
+            <w:r>
+              <w:rPr>
+                <w:rFonts w:ascii="Times New Roman" w:hAnsi="Times New Roman" w:cs="Times New Roman"/>
+                <w:color w:val="000000"/>
+                <w:sz w:val="24"/>
+              </w:rPr>
+              <w:t xml:space="preserve"/>
+            </w:r>
+            <w:r>
+              <w:rPr>
+                <w:rFonts w:ascii="Times New Roman" w:hAnsi="Times New Roman" w:cs="Times New Roman"/>
+                <w:color w:val="000000"/>
+                <w:sz w:val="24"/>
+              </w:rPr>
+              <w:t xml:space="preserve">0.19</w:t>
             </w:r>
           </w:p>
         </w:tc>
@@ -781,115 +781,115 @@
                 <w:color w:val="000000"/>
                 <w:sz w:val="24"/>
               </w:rPr>
-              <w:t xml:space="preserve">Compilance (scores)</w:t>
-            </w:r>
-          </w:p>
-        </w:tc>
-        <w:tc>
-          <w:tcPr>
-            <w:tcBorders>
-              <w:top w:val="single" w:color="#000000" w:sz="4"/>
-              <w:left w:val="single" w:color="#000000" w:sz="4"/>
-              <w:bottom w:val="single" w:color="#000000" w:sz="4"/>
-              <w:right w:val="single" w:color="#000000" w:sz="4"/>
-            </w:tcBorders>
-            <w:shd w:fill="FFFFFF"/>
-            <w:vAlign w:val="center"/>
-          </w:tcPr>
-          <w:p>
-            <w:pPr>
-              <w:pBdr/>
-              <w:spacing w:before="20" w:after="20"/>
-              <w:ind w:left="20" w:right="20"/>
-              <w:jc w:val="center"/>
-            </w:pPr>
-            <w:r>
-              <w:rPr>
-                <w:rFonts w:ascii="Times New Roman" w:hAnsi="Times New Roman" w:cs="Times New Roman"/>
-                <w:color w:val="000000"/>
-                <w:sz w:val="24"/>
-              </w:rPr>
-              <w:t xml:space="preserve"/>
-            </w:r>
-            <w:r>
-              <w:rPr>
-                <w:rFonts w:ascii="Times New Roman" w:hAnsi="Times New Roman" w:cs="Times New Roman"/>
-                <w:color w:val="000000"/>
-                <w:sz w:val="24"/>
-              </w:rPr>
-              <w:t xml:space="preserve">0.21</w:t>
-            </w:r>
-          </w:p>
-        </w:tc>
-        <w:tc>
-          <w:tcPr>
-            <w:tcBorders>
-              <w:top w:val="single" w:color="#000000" w:sz="4"/>
-              <w:left w:val="single" w:color="#000000" w:sz="4"/>
-              <w:bottom w:val="single" w:color="#000000" w:sz="4"/>
-              <w:right w:val="single" w:color="#000000" w:sz="4"/>
-            </w:tcBorders>
-            <w:shd w:fill="FFFFFF"/>
-            <w:vAlign w:val="center"/>
-          </w:tcPr>
-          <w:p>
-            <w:pPr>
-              <w:pBdr/>
-              <w:spacing w:before="20" w:after="20"/>
-              <w:ind w:left="20" w:right="20"/>
-              <w:jc w:val="center"/>
-            </w:pPr>
-            <w:r>
-              <w:rPr>
-                <w:rFonts w:ascii="Times New Roman" w:hAnsi="Times New Roman" w:cs="Times New Roman"/>
-                <w:color w:val="000000"/>
-                <w:sz w:val="24"/>
-              </w:rPr>
-              <w:t xml:space="preserve"/>
-            </w:r>
-            <w:r>
-              <w:rPr>
-                <w:rFonts w:ascii="Times New Roman" w:hAnsi="Times New Roman" w:cs="Times New Roman"/>
-                <w:color w:val="000000"/>
-                <w:sz w:val="24"/>
-              </w:rPr>
-              <w:t xml:space="preserve">0.61</w:t>
-            </w:r>
-          </w:p>
-        </w:tc>
-        <w:tc>
-          <w:tcPr>
-            <w:tcBorders>
-              <w:top w:val="single" w:color="#000000" w:sz="4"/>
-              <w:left w:val="single" w:color="#000000" w:sz="4"/>
-              <w:bottom w:val="single" w:color="#000000" w:sz="4"/>
-              <w:right w:val="single" w:color="#000000" w:sz="4"/>
-            </w:tcBorders>
-            <w:shd w:fill="FFFFFF"/>
-            <w:vAlign w:val="center"/>
-          </w:tcPr>
-          <w:p>
-            <w:pPr>
-              <w:pBdr/>
-              <w:spacing w:before="20" w:after="20"/>
-              <w:ind w:left="20" w:right="20"/>
-              <w:jc w:val="center"/>
-            </w:pPr>
-            <w:r>
-              <w:rPr>
-                <w:rFonts w:ascii="Times New Roman" w:hAnsi="Times New Roman" w:cs="Times New Roman"/>
-                <w:color w:val="000000"/>
-                <w:sz w:val="24"/>
-              </w:rPr>
-              <w:t xml:space="preserve"/>
-            </w:r>
-            <w:r>
-              <w:rPr>
-                <w:rFonts w:ascii="Times New Roman" w:hAnsi="Times New Roman" w:cs="Times New Roman"/>
-                <w:color w:val="000000"/>
-                <w:sz w:val="24"/>
-              </w:rPr>
-              <w:t xml:space="preserve">0.42</w:t>
+              <w:t xml:space="preserve">Readiness</w:t>
+            </w:r>
+          </w:p>
+        </w:tc>
+        <w:tc>
+          <w:tcPr>
+            <w:tcBorders>
+              <w:top w:val="single" w:color="#000000" w:sz="4"/>
+              <w:left w:val="single" w:color="#000000" w:sz="4"/>
+              <w:bottom w:val="single" w:color="#000000" w:sz="4"/>
+              <w:right w:val="single" w:color="#000000" w:sz="4"/>
+            </w:tcBorders>
+            <w:shd w:fill="FFFFFF"/>
+            <w:vAlign w:val="center"/>
+          </w:tcPr>
+          <w:p>
+            <w:pPr>
+              <w:pBdr/>
+              <w:spacing w:before="20" w:after="20"/>
+              <w:ind w:left="20" w:right="20"/>
+              <w:jc w:val="center"/>
+            </w:pPr>
+            <w:r>
+              <w:rPr>
+                <w:rFonts w:ascii="Times New Roman" w:hAnsi="Times New Roman" w:cs="Times New Roman"/>
+                <w:color w:val="000000"/>
+                <w:sz w:val="24"/>
+              </w:rPr>
+              <w:t xml:space="preserve"/>
+            </w:r>
+            <w:r>
+              <w:rPr>
+                <w:rFonts w:ascii="Times New Roman" w:hAnsi="Times New Roman" w:cs="Times New Roman"/>
+                <w:color w:val="000000"/>
+                <w:sz w:val="24"/>
+              </w:rPr>
+              <w:t xml:space="preserve">0.41</w:t>
+            </w:r>
+          </w:p>
+        </w:tc>
+        <w:tc>
+          <w:tcPr>
+            <w:tcBorders>
+              <w:top w:val="single" w:color="#000000" w:sz="4"/>
+              <w:left w:val="single" w:color="#000000" w:sz="4"/>
+              <w:bottom w:val="single" w:color="#000000" w:sz="4"/>
+              <w:right w:val="single" w:color="#000000" w:sz="4"/>
+            </w:tcBorders>
+            <w:shd w:fill="FFFFFF"/>
+            <w:vAlign w:val="center"/>
+          </w:tcPr>
+          <w:p>
+            <w:pPr>
+              <w:pBdr/>
+              <w:spacing w:before="20" w:after="20"/>
+              <w:ind w:left="20" w:right="20"/>
+              <w:jc w:val="center"/>
+            </w:pPr>
+            <w:r>
+              <w:rPr>
+                <w:rFonts w:ascii="Times New Roman" w:hAnsi="Times New Roman" w:cs="Times New Roman"/>
+                <w:color w:val="000000"/>
+                <w:sz w:val="24"/>
+              </w:rPr>
+              <w:t xml:space="preserve"/>
+            </w:r>
+            <w:r>
+              <w:rPr>
+                <w:rFonts w:ascii="Times New Roman" w:hAnsi="Times New Roman" w:cs="Times New Roman"/>
+                <w:color w:val="000000"/>
+                <w:sz w:val="24"/>
+              </w:rPr>
+              <w:t xml:space="preserve">0.13</w:t>
+            </w:r>
+          </w:p>
+        </w:tc>
+        <w:tc>
+          <w:tcPr>
+            <w:tcBorders>
+              <w:top w:val="single" w:color="#000000" w:sz="4"/>
+              <w:left w:val="single" w:color="#000000" w:sz="4"/>
+              <w:bottom w:val="single" w:color="#000000" w:sz="4"/>
+              <w:right w:val="single" w:color="#000000" w:sz="4"/>
+            </w:tcBorders>
+            <w:shd w:fill="FFFFFF"/>
+            <w:vAlign w:val="center"/>
+          </w:tcPr>
+          <w:p>
+            <w:pPr>
+              <w:pBdr/>
+              <w:spacing w:before="20" w:after="20"/>
+              <w:ind w:left="20" w:right="20"/>
+              <w:jc w:val="center"/>
+            </w:pPr>
+            <w:r>
+              <w:rPr>
+                <w:rFonts w:ascii="Times New Roman" w:hAnsi="Times New Roman" w:cs="Times New Roman"/>
+                <w:color w:val="000000"/>
+                <w:sz w:val="24"/>
+              </w:rPr>
+              <w:t xml:space="preserve"/>
+            </w:r>
+            <w:r>
+              <w:rPr>
+                <w:rFonts w:ascii="Times New Roman" w:hAnsi="Times New Roman" w:cs="Times New Roman"/>
+                <w:color w:val="000000"/>
+                <w:sz w:val="24"/>
+              </w:rPr>
+              <w:t xml:space="preserve">0.19</w:t>
             </w:r>
           </w:p>
         </w:tc>
@@ -929,115 +929,115 @@
                 <w:color w:val="000000"/>
                 <w:sz w:val="24"/>
               </w:rPr>
-              <w:t xml:space="preserve">Readiness</w:t>
-            </w:r>
-          </w:p>
-        </w:tc>
-        <w:tc>
-          <w:tcPr>
-            <w:tcBorders>
-              <w:top w:val="single" w:color="#000000" w:sz="4"/>
-              <w:left w:val="single" w:color="#000000" w:sz="4"/>
-              <w:bottom w:val="single" w:color="#000000" w:sz="4"/>
-              <w:right w:val="single" w:color="#000000" w:sz="4"/>
-            </w:tcBorders>
-            <w:shd w:fill="FFFFFF"/>
-            <w:vAlign w:val="center"/>
-          </w:tcPr>
-          <w:p>
-            <w:pPr>
-              <w:pBdr/>
-              <w:spacing w:before="20" w:after="20"/>
-              <w:ind w:left="20" w:right="20"/>
-              <w:jc w:val="center"/>
-            </w:pPr>
-            <w:r>
-              <w:rPr>
-                <w:rFonts w:ascii="Times New Roman" w:hAnsi="Times New Roman" w:cs="Times New Roman"/>
-                <w:color w:val="000000"/>
-                <w:sz w:val="24"/>
-              </w:rPr>
-              <w:t xml:space="preserve"/>
-            </w:r>
-            <w:r>
-              <w:rPr>
-                <w:rFonts w:ascii="Times New Roman" w:hAnsi="Times New Roman" w:cs="Times New Roman"/>
-                <w:color w:val="000000"/>
-                <w:sz w:val="24"/>
-              </w:rPr>
-              <w:t xml:space="preserve">0.41</w:t>
-            </w:r>
-          </w:p>
-        </w:tc>
-        <w:tc>
-          <w:tcPr>
-            <w:tcBorders>
-              <w:top w:val="single" w:color="#000000" w:sz="4"/>
-              <w:left w:val="single" w:color="#000000" w:sz="4"/>
-              <w:bottom w:val="single" w:color="#000000" w:sz="4"/>
-              <w:right w:val="single" w:color="#000000" w:sz="4"/>
-            </w:tcBorders>
-            <w:shd w:fill="FFFFFF"/>
-            <w:vAlign w:val="center"/>
-          </w:tcPr>
-          <w:p>
-            <w:pPr>
-              <w:pBdr/>
-              <w:spacing w:before="20" w:after="20"/>
-              <w:ind w:left="20" w:right="20"/>
-              <w:jc w:val="center"/>
-            </w:pPr>
-            <w:r>
-              <w:rPr>
-                <w:rFonts w:ascii="Times New Roman" w:hAnsi="Times New Roman" w:cs="Times New Roman"/>
-                <w:color w:val="000000"/>
-                <w:sz w:val="24"/>
-              </w:rPr>
-              <w:t xml:space="preserve"/>
-            </w:r>
-            <w:r>
-              <w:rPr>
-                <w:rFonts w:ascii="Times New Roman" w:hAnsi="Times New Roman" w:cs="Times New Roman"/>
-                <w:color w:val="000000"/>
-                <w:sz w:val="24"/>
-              </w:rPr>
-              <w:t xml:space="preserve">0.13</w:t>
-            </w:r>
-          </w:p>
-        </w:tc>
-        <w:tc>
-          <w:tcPr>
-            <w:tcBorders>
-              <w:top w:val="single" w:color="#000000" w:sz="4"/>
-              <w:left w:val="single" w:color="#000000" w:sz="4"/>
-              <w:bottom w:val="single" w:color="#000000" w:sz="4"/>
-              <w:right w:val="single" w:color="#000000" w:sz="4"/>
-            </w:tcBorders>
-            <w:shd w:fill="FFFFFF"/>
-            <w:vAlign w:val="center"/>
-          </w:tcPr>
-          <w:p>
-            <w:pPr>
-              <w:pBdr/>
-              <w:spacing w:before="20" w:after="20"/>
-              <w:ind w:left="20" w:right="20"/>
-              <w:jc w:val="center"/>
-            </w:pPr>
-            <w:r>
-              <w:rPr>
-                <w:rFonts w:ascii="Times New Roman" w:hAnsi="Times New Roman" w:cs="Times New Roman"/>
-                <w:color w:val="000000"/>
-                <w:sz w:val="24"/>
-              </w:rPr>
-              <w:t xml:space="preserve"/>
-            </w:r>
-            <w:r>
-              <w:rPr>
-                <w:rFonts w:ascii="Times New Roman" w:hAnsi="Times New Roman" w:cs="Times New Roman"/>
-                <w:color w:val="000000"/>
-                <w:sz w:val="24"/>
-              </w:rPr>
-              <w:t xml:space="preserve">0.19</w:t>
+              <w:t xml:space="preserve">Technical Development (number per country)</w:t>
+            </w:r>
+          </w:p>
+        </w:tc>
+        <w:tc>
+          <w:tcPr>
+            <w:tcBorders>
+              <w:top w:val="single" w:color="#000000" w:sz="4"/>
+              <w:left w:val="single" w:color="#000000" w:sz="4"/>
+              <w:bottom w:val="single" w:color="#000000" w:sz="4"/>
+              <w:right w:val="single" w:color="#000000" w:sz="4"/>
+            </w:tcBorders>
+            <w:shd w:fill="FFFFFF"/>
+            <w:vAlign w:val="center"/>
+          </w:tcPr>
+          <w:p>
+            <w:pPr>
+              <w:pBdr/>
+              <w:spacing w:before="20" w:after="20"/>
+              <w:ind w:left="20" w:right="20"/>
+              <w:jc w:val="center"/>
+            </w:pPr>
+            <w:r>
+              <w:rPr>
+                <w:rFonts w:ascii="Times New Roman" w:hAnsi="Times New Roman" w:cs="Times New Roman"/>
+                <w:color w:val="000000"/>
+                <w:sz w:val="24"/>
+              </w:rPr>
+              <w:t xml:space="preserve"/>
+            </w:r>
+            <w:r>
+              <w:rPr>
+                <w:rFonts w:ascii="Times New Roman" w:hAnsi="Times New Roman" w:cs="Times New Roman"/>
+                <w:color w:val="000000"/>
+                <w:sz w:val="24"/>
+              </w:rPr>
+              <w:t xml:space="preserve">1.00</w:t>
+            </w:r>
+          </w:p>
+        </w:tc>
+        <w:tc>
+          <w:tcPr>
+            <w:tcBorders>
+              <w:top w:val="single" w:color="#000000" w:sz="4"/>
+              <w:left w:val="single" w:color="#000000" w:sz="4"/>
+              <w:bottom w:val="single" w:color="#000000" w:sz="4"/>
+              <w:right w:val="single" w:color="#000000" w:sz="4"/>
+            </w:tcBorders>
+            <w:shd w:fill="FFFFFF"/>
+            <w:vAlign w:val="center"/>
+          </w:tcPr>
+          <w:p>
+            <w:pPr>
+              <w:pBdr/>
+              <w:spacing w:before="20" w:after="20"/>
+              <w:ind w:left="20" w:right="20"/>
+              <w:jc w:val="center"/>
+            </w:pPr>
+            <w:r>
+              <w:rPr>
+                <w:rFonts w:ascii="Times New Roman" w:hAnsi="Times New Roman" w:cs="Times New Roman"/>
+                <w:color w:val="000000"/>
+                <w:sz w:val="24"/>
+              </w:rPr>
+              <w:t xml:space="preserve"/>
+            </w:r>
+            <w:r>
+              <w:rPr>
+                <w:rFonts w:ascii="Times New Roman" w:hAnsi="Times New Roman" w:cs="Times New Roman"/>
+                <w:color w:val="000000"/>
+                <w:sz w:val="24"/>
+              </w:rPr>
+              <w:t xml:space="preserve">0.48</w:t>
+            </w:r>
+          </w:p>
+        </w:tc>
+        <w:tc>
+          <w:tcPr>
+            <w:tcBorders>
+              <w:top w:val="single" w:color="#000000" w:sz="4"/>
+              <w:left w:val="single" w:color="#000000" w:sz="4"/>
+              <w:bottom w:val="single" w:color="#000000" w:sz="4"/>
+              <w:right w:val="single" w:color="#000000" w:sz="4"/>
+            </w:tcBorders>
+            <w:shd w:fill="FFFFFF"/>
+            <w:vAlign w:val="center"/>
+          </w:tcPr>
+          <w:p>
+            <w:pPr>
+              <w:pBdr/>
+              <w:spacing w:before="20" w:after="20"/>
+              <w:ind w:left="20" w:right="20"/>
+              <w:jc w:val="center"/>
+            </w:pPr>
+            <w:r>
+              <w:rPr>
+                <w:rFonts w:ascii="Times New Roman" w:hAnsi="Times New Roman" w:cs="Times New Roman"/>
+                <w:color w:val="000000"/>
+                <w:sz w:val="24"/>
+              </w:rPr>
+              <w:t xml:space="preserve"/>
+            </w:r>
+            <w:r>
+              <w:rPr>
+                <w:rFonts w:ascii="Times New Roman" w:hAnsi="Times New Roman" w:cs="Times New Roman"/>
+                <w:color w:val="000000"/>
+                <w:sz w:val="24"/>
+              </w:rPr>
+              <w:t xml:space="preserve">0.68</w:t>
             </w:r>
           </w:p>
         </w:tc>
@@ -1377,115 +1377,115 @@
                 <w:color w:val="000000"/>
                 <w:sz w:val="24"/>
               </w:rPr>
-              <w:t xml:space="preserve">GDP 2016</w:t>
-            </w:r>
-          </w:p>
-        </w:tc>
-        <w:tc>
-          <w:tcPr>
-            <w:tcBorders>
-              <w:top w:val="single" w:color="#000000" w:sz="4"/>
-              <w:left w:val="single" w:color="#000000" w:sz="4"/>
-              <w:bottom w:val="single" w:color="#000000" w:sz="4"/>
-              <w:right w:val="single" w:color="#000000" w:sz="4"/>
-            </w:tcBorders>
-            <w:shd w:fill="FFFFFF"/>
-            <w:vAlign w:val="center"/>
-          </w:tcPr>
-          <w:p>
-            <w:pPr>
-              <w:pBdr/>
-              <w:spacing w:before="20" w:after="20"/>
-              <w:ind w:left="20" w:right="20"/>
-              <w:jc w:val="center"/>
-            </w:pPr>
-            <w:r>
-              <w:rPr>
-                <w:rFonts w:ascii="Times New Roman" w:hAnsi="Times New Roman" w:cs="Times New Roman"/>
-                <w:color w:val="000000"/>
-                <w:sz w:val="24"/>
-              </w:rPr>
-              <w:t xml:space="preserve"/>
-            </w:r>
-            <w:r>
-              <w:rPr>
-                <w:rFonts w:ascii="Times New Roman" w:hAnsi="Times New Roman" w:cs="Times New Roman"/>
-                <w:color w:val="000000"/>
-                <w:sz w:val="24"/>
-              </w:rPr>
-              <w:t xml:space="preserve">&lt;0.01</w:t>
-            </w:r>
-          </w:p>
-        </w:tc>
-        <w:tc>
-          <w:tcPr>
-            <w:tcBorders>
-              <w:top w:val="single" w:color="#000000" w:sz="4"/>
-              <w:left w:val="single" w:color="#000000" w:sz="4"/>
-              <w:bottom w:val="single" w:color="#000000" w:sz="4"/>
-              <w:right w:val="single" w:color="#000000" w:sz="4"/>
-            </w:tcBorders>
-            <w:shd w:fill="FFFFFF"/>
-            <w:vAlign w:val="center"/>
-          </w:tcPr>
-          <w:p>
-            <w:pPr>
-              <w:pBdr/>
-              <w:spacing w:before="20" w:after="20"/>
-              <w:ind w:left="20" w:right="20"/>
-              <w:jc w:val="center"/>
-            </w:pPr>
-            <w:r>
-              <w:rPr>
-                <w:rFonts w:ascii="Times New Roman" w:hAnsi="Times New Roman" w:cs="Times New Roman"/>
-                <w:color w:val="000000"/>
-                <w:sz w:val="24"/>
-              </w:rPr>
-              <w:t xml:space="preserve"/>
-            </w:r>
-            <w:r>
-              <w:rPr>
-                <w:rFonts w:ascii="Times New Roman" w:hAnsi="Times New Roman" w:cs="Times New Roman"/>
-                <w:color w:val="000000"/>
-                <w:sz w:val="24"/>
-              </w:rPr>
-              <w:t xml:space="preserve">0.67</w:t>
-            </w:r>
-          </w:p>
-        </w:tc>
-        <w:tc>
-          <w:tcPr>
-            <w:tcBorders>
-              <w:top w:val="single" w:color="#000000" w:sz="4"/>
-              <w:left w:val="single" w:color="#000000" w:sz="4"/>
-              <w:bottom w:val="single" w:color="#000000" w:sz="4"/>
-              <w:right w:val="single" w:color="#000000" w:sz="4"/>
-            </w:tcBorders>
-            <w:shd w:fill="FFFFFF"/>
-            <w:vAlign w:val="center"/>
-          </w:tcPr>
-          <w:p>
-            <w:pPr>
-              <w:pBdr/>
-              <w:spacing w:before="20" w:after="20"/>
-              <w:ind w:left="20" w:right="20"/>
-              <w:jc w:val="center"/>
-            </w:pPr>
-            <w:r>
-              <w:rPr>
-                <w:rFonts w:ascii="Times New Roman" w:hAnsi="Times New Roman" w:cs="Times New Roman"/>
-                <w:color w:val="000000"/>
-                <w:sz w:val="24"/>
-              </w:rPr>
-              <w:t xml:space="preserve"/>
-            </w:r>
-            <w:r>
-              <w:rPr>
-                <w:rFonts w:ascii="Times New Roman" w:hAnsi="Times New Roman" w:cs="Times New Roman"/>
-                <w:color w:val="000000"/>
-                <w:sz w:val="24"/>
-              </w:rPr>
-              <w:t xml:space="preserve">0.51</w:t>
+              <w:t xml:space="preserve">Compilance (scores)</w:t>
+            </w:r>
+          </w:p>
+        </w:tc>
+        <w:tc>
+          <w:tcPr>
+            <w:tcBorders>
+              <w:top w:val="single" w:color="#000000" w:sz="4"/>
+              <w:left w:val="single" w:color="#000000" w:sz="4"/>
+              <w:bottom w:val="single" w:color="#000000" w:sz="4"/>
+              <w:right w:val="single" w:color="#000000" w:sz="4"/>
+            </w:tcBorders>
+            <w:shd w:fill="FFFFFF"/>
+            <w:vAlign w:val="center"/>
+          </w:tcPr>
+          <w:p>
+            <w:pPr>
+              <w:pBdr/>
+              <w:spacing w:before="20" w:after="20"/>
+              <w:ind w:left="20" w:right="20"/>
+              <w:jc w:val="center"/>
+            </w:pPr>
+            <w:r>
+              <w:rPr>
+                <w:rFonts w:ascii="Times New Roman" w:hAnsi="Times New Roman" w:cs="Times New Roman"/>
+                <w:color w:val="000000"/>
+                <w:sz w:val="24"/>
+              </w:rPr>
+              <w:t xml:space="preserve"/>
+            </w:r>
+            <w:r>
+              <w:rPr>
+                <w:rFonts w:ascii="Times New Roman" w:hAnsi="Times New Roman" w:cs="Times New Roman"/>
+                <w:color w:val="000000"/>
+                <w:sz w:val="24"/>
+              </w:rPr>
+              <w:t xml:space="preserve">0.92</w:t>
+            </w:r>
+          </w:p>
+        </w:tc>
+        <w:tc>
+          <w:tcPr>
+            <w:tcBorders>
+              <w:top w:val="single" w:color="#000000" w:sz="4"/>
+              <w:left w:val="single" w:color="#000000" w:sz="4"/>
+              <w:bottom w:val="single" w:color="#000000" w:sz="4"/>
+              <w:right w:val="single" w:color="#000000" w:sz="4"/>
+            </w:tcBorders>
+            <w:shd w:fill="FFFFFF"/>
+            <w:vAlign w:val="center"/>
+          </w:tcPr>
+          <w:p>
+            <w:pPr>
+              <w:pBdr/>
+              <w:spacing w:before="20" w:after="20"/>
+              <w:ind w:left="20" w:right="20"/>
+              <w:jc w:val="center"/>
+            </w:pPr>
+            <w:r>
+              <w:rPr>
+                <w:rFonts w:ascii="Times New Roman" w:hAnsi="Times New Roman" w:cs="Times New Roman"/>
+                <w:color w:val="000000"/>
+                <w:sz w:val="24"/>
+              </w:rPr>
+              <w:t xml:space="preserve"/>
+            </w:r>
+            <w:r>
+              <w:rPr>
+                <w:rFonts w:ascii="Times New Roman" w:hAnsi="Times New Roman" w:cs="Times New Roman"/>
+                <w:color w:val="000000"/>
+                <w:sz w:val="24"/>
+              </w:rPr>
+              <w:t xml:space="preserve">0.03</w:t>
+            </w:r>
+          </w:p>
+        </w:tc>
+        <w:tc>
+          <w:tcPr>
+            <w:tcBorders>
+              <w:top w:val="single" w:color="#000000" w:sz="4"/>
+              <w:left w:val="single" w:color="#000000" w:sz="4"/>
+              <w:bottom w:val="single" w:color="#000000" w:sz="4"/>
+              <w:right w:val="single" w:color="#000000" w:sz="4"/>
+            </w:tcBorders>
+            <w:shd w:fill="FFFFFF"/>
+            <w:vAlign w:val="center"/>
+          </w:tcPr>
+          <w:p>
+            <w:pPr>
+              <w:pBdr/>
+              <w:spacing w:before="20" w:after="20"/>
+              <w:ind w:left="20" w:right="20"/>
+              <w:jc w:val="center"/>
+            </w:pPr>
+            <w:r>
+              <w:rPr>
+                <w:rFonts w:ascii="Times New Roman" w:hAnsi="Times New Roman" w:cs="Times New Roman"/>
+                <w:color w:val="000000"/>
+                <w:sz w:val="24"/>
+              </w:rPr>
+              <w:t xml:space="preserve"/>
+            </w:r>
+            <w:r>
+              <w:rPr>
+                <w:rFonts w:ascii="Times New Roman" w:hAnsi="Times New Roman" w:cs="Times New Roman"/>
+                <w:color w:val="000000"/>
+                <w:sz w:val="24"/>
+              </w:rPr>
+              <w:t xml:space="preserve">0.60</w:t>
             </w:r>
           </w:p>
         </w:tc>
@@ -1525,115 +1525,115 @@
                 <w:color w:val="000000"/>
                 <w:sz w:val="24"/>
               </w:rPr>
-              <w:t xml:space="preserve">OHI 2016</w:t>
-            </w:r>
-          </w:p>
-        </w:tc>
-        <w:tc>
-          <w:tcPr>
-            <w:tcBorders>
-              <w:top w:val="single" w:color="#000000" w:sz="4"/>
-              <w:left w:val="single" w:color="#000000" w:sz="4"/>
-              <w:bottom w:val="single" w:color="#000000" w:sz="4"/>
-              <w:right w:val="single" w:color="#000000" w:sz="4"/>
-            </w:tcBorders>
-            <w:shd w:fill="FFFFFF"/>
-            <w:vAlign w:val="center"/>
-          </w:tcPr>
-          <w:p>
-            <w:pPr>
-              <w:pBdr/>
-              <w:spacing w:before="20" w:after="20"/>
-              <w:ind w:left="20" w:right="20"/>
-              <w:jc w:val="center"/>
-            </w:pPr>
-            <w:r>
-              <w:rPr>
-                <w:rFonts w:ascii="Times New Roman" w:hAnsi="Times New Roman" w:cs="Times New Roman"/>
-                <w:color w:val="000000"/>
-                <w:sz w:val="24"/>
-              </w:rPr>
-              <w:t xml:space="preserve"/>
-            </w:r>
-            <w:r>
-              <w:rPr>
-                <w:rFonts w:ascii="Times New Roman" w:hAnsi="Times New Roman" w:cs="Times New Roman"/>
-                <w:color w:val="000000"/>
-                <w:sz w:val="24"/>
-              </w:rPr>
-              <w:t xml:space="preserve">0.39</w:t>
-            </w:r>
-          </w:p>
-        </w:tc>
-        <w:tc>
-          <w:tcPr>
-            <w:tcBorders>
-              <w:top w:val="single" w:color="#000000" w:sz="4"/>
-              <w:left w:val="single" w:color="#000000" w:sz="4"/>
-              <w:bottom w:val="single" w:color="#000000" w:sz="4"/>
-              <w:right w:val="single" w:color="#000000" w:sz="4"/>
-            </w:tcBorders>
-            <w:shd w:fill="FFFFFF"/>
-            <w:vAlign w:val="center"/>
-          </w:tcPr>
-          <w:p>
-            <w:pPr>
-              <w:pBdr/>
-              <w:spacing w:before="20" w:after="20"/>
-              <w:ind w:left="20" w:right="20"/>
-              <w:jc w:val="center"/>
-            </w:pPr>
-            <w:r>
-              <w:rPr>
-                <w:rFonts w:ascii="Times New Roman" w:hAnsi="Times New Roman" w:cs="Times New Roman"/>
-                <w:color w:val="000000"/>
-                <w:sz w:val="24"/>
-              </w:rPr>
-              <w:t xml:space="preserve"/>
-            </w:r>
-            <w:r>
-              <w:rPr>
-                <w:rFonts w:ascii="Times New Roman" w:hAnsi="Times New Roman" w:cs="Times New Roman"/>
-                <w:color w:val="000000"/>
-                <w:sz w:val="24"/>
-              </w:rPr>
-              <w:t xml:space="preserve">0.24</w:t>
-            </w:r>
-          </w:p>
-        </w:tc>
-        <w:tc>
-          <w:tcPr>
-            <w:tcBorders>
-              <w:top w:val="single" w:color="#000000" w:sz="4"/>
-              <w:left w:val="single" w:color="#000000" w:sz="4"/>
-              <w:bottom w:val="single" w:color="#000000" w:sz="4"/>
-              <w:right w:val="single" w:color="#000000" w:sz="4"/>
-            </w:tcBorders>
-            <w:shd w:fill="FFFFFF"/>
-            <w:vAlign w:val="center"/>
-          </w:tcPr>
-          <w:p>
-            <w:pPr>
-              <w:pBdr/>
-              <w:spacing w:before="20" w:after="20"/>
-              <w:ind w:left="20" w:right="20"/>
-              <w:jc w:val="center"/>
-            </w:pPr>
-            <w:r>
-              <w:rPr>
-                <w:rFonts w:ascii="Times New Roman" w:hAnsi="Times New Roman" w:cs="Times New Roman"/>
-                <w:color w:val="000000"/>
-                <w:sz w:val="24"/>
-              </w:rPr>
-              <w:t xml:space="preserve"/>
-            </w:r>
-            <w:r>
-              <w:rPr>
-                <w:rFonts w:ascii="Times New Roman" w:hAnsi="Times New Roman" w:cs="Times New Roman"/>
-                <w:color w:val="000000"/>
-                <w:sz w:val="24"/>
-              </w:rPr>
-              <w:t xml:space="preserve">0.14</w:t>
+              <w:t xml:space="preserve">GDP 2016</w:t>
+            </w:r>
+          </w:p>
+        </w:tc>
+        <w:tc>
+          <w:tcPr>
+            <w:tcBorders>
+              <w:top w:val="single" w:color="#000000" w:sz="4"/>
+              <w:left w:val="single" w:color="#000000" w:sz="4"/>
+              <w:bottom w:val="single" w:color="#000000" w:sz="4"/>
+              <w:right w:val="single" w:color="#000000" w:sz="4"/>
+            </w:tcBorders>
+            <w:shd w:fill="FFFFFF"/>
+            <w:vAlign w:val="center"/>
+          </w:tcPr>
+          <w:p>
+            <w:pPr>
+              <w:pBdr/>
+              <w:spacing w:before="20" w:after="20"/>
+              <w:ind w:left="20" w:right="20"/>
+              <w:jc w:val="center"/>
+            </w:pPr>
+            <w:r>
+              <w:rPr>
+                <w:rFonts w:ascii="Times New Roman" w:hAnsi="Times New Roman" w:cs="Times New Roman"/>
+                <w:color w:val="000000"/>
+                <w:sz w:val="24"/>
+              </w:rPr>
+              <w:t xml:space="preserve"/>
+            </w:r>
+            <w:r>
+              <w:rPr>
+                <w:rFonts w:ascii="Times New Roman" w:hAnsi="Times New Roman" w:cs="Times New Roman"/>
+                <w:color w:val="000000"/>
+                <w:sz w:val="24"/>
+              </w:rPr>
+              <w:t xml:space="preserve">&lt;0.01</w:t>
+            </w:r>
+          </w:p>
+        </w:tc>
+        <w:tc>
+          <w:tcPr>
+            <w:tcBorders>
+              <w:top w:val="single" w:color="#000000" w:sz="4"/>
+              <w:left w:val="single" w:color="#000000" w:sz="4"/>
+              <w:bottom w:val="single" w:color="#000000" w:sz="4"/>
+              <w:right w:val="single" w:color="#000000" w:sz="4"/>
+            </w:tcBorders>
+            <w:shd w:fill="FFFFFF"/>
+            <w:vAlign w:val="center"/>
+          </w:tcPr>
+          <w:p>
+            <w:pPr>
+              <w:pBdr/>
+              <w:spacing w:before="20" w:after="20"/>
+              <w:ind w:left="20" w:right="20"/>
+              <w:jc w:val="center"/>
+            </w:pPr>
+            <w:r>
+              <w:rPr>
+                <w:rFonts w:ascii="Times New Roman" w:hAnsi="Times New Roman" w:cs="Times New Roman"/>
+                <w:color w:val="000000"/>
+                <w:sz w:val="24"/>
+              </w:rPr>
+              <w:t xml:space="preserve"/>
+            </w:r>
+            <w:r>
+              <w:rPr>
+                <w:rFonts w:ascii="Times New Roman" w:hAnsi="Times New Roman" w:cs="Times New Roman"/>
+                <w:color w:val="000000"/>
+                <w:sz w:val="24"/>
+              </w:rPr>
+              <w:t xml:space="preserve">0.67</w:t>
+            </w:r>
+          </w:p>
+        </w:tc>
+        <w:tc>
+          <w:tcPr>
+            <w:tcBorders>
+              <w:top w:val="single" w:color="#000000" w:sz="4"/>
+              <w:left w:val="single" w:color="#000000" w:sz="4"/>
+              <w:bottom w:val="single" w:color="#000000" w:sz="4"/>
+              <w:right w:val="single" w:color="#000000" w:sz="4"/>
+            </w:tcBorders>
+            <w:shd w:fill="FFFFFF"/>
+            <w:vAlign w:val="center"/>
+          </w:tcPr>
+          <w:p>
+            <w:pPr>
+              <w:pBdr/>
+              <w:spacing w:before="20" w:after="20"/>
+              <w:ind w:left="20" w:right="20"/>
+              <w:jc w:val="center"/>
+            </w:pPr>
+            <w:r>
+              <w:rPr>
+                <w:rFonts w:ascii="Times New Roman" w:hAnsi="Times New Roman" w:cs="Times New Roman"/>
+                <w:color w:val="000000"/>
+                <w:sz w:val="24"/>
+              </w:rPr>
+              <w:t xml:space="preserve"/>
+            </w:r>
+            <w:r>
+              <w:rPr>
+                <w:rFonts w:ascii="Times New Roman" w:hAnsi="Times New Roman" w:cs="Times New Roman"/>
+                <w:color w:val="000000"/>
+                <w:sz w:val="24"/>
+              </w:rPr>
+              <w:t xml:space="preserve">0.51</w:t>
             </w:r>
           </w:p>
         </w:tc>
@@ -1673,115 +1673,115 @@
                 <w:color w:val="000000"/>
                 <w:sz w:val="24"/>
               </w:rPr>
-              <w:t xml:space="preserve">OHI economic 2016</w:t>
-            </w:r>
-          </w:p>
-        </w:tc>
-        <w:tc>
-          <w:tcPr>
-            <w:tcBorders>
-              <w:top w:val="single" w:color="#000000" w:sz="4"/>
-              <w:left w:val="single" w:color="#000000" w:sz="4"/>
-              <w:bottom w:val="single" w:color="#000000" w:sz="4"/>
-              <w:right w:val="single" w:color="#000000" w:sz="4"/>
-            </w:tcBorders>
-            <w:shd w:fill="FFFFFF"/>
-            <w:vAlign w:val="center"/>
-          </w:tcPr>
-          <w:p>
-            <w:pPr>
-              <w:pBdr/>
-              <w:spacing w:before="20" w:after="20"/>
-              <w:ind w:left="20" w:right="20"/>
-              <w:jc w:val="center"/>
-            </w:pPr>
-            <w:r>
-              <w:rPr>
-                <w:rFonts w:ascii="Times New Roman" w:hAnsi="Times New Roman" w:cs="Times New Roman"/>
-                <w:color w:val="000000"/>
-                <w:sz w:val="24"/>
-              </w:rPr>
-              <w:t xml:space="preserve"/>
-            </w:r>
-            <w:r>
-              <w:rPr>
-                <w:rFonts w:ascii="Times New Roman" w:hAnsi="Times New Roman" w:cs="Times New Roman"/>
-                <w:color w:val="000000"/>
-                <w:sz w:val="24"/>
-              </w:rPr>
-              <w:t xml:space="preserve">0.83</w:t>
-            </w:r>
-          </w:p>
-        </w:tc>
-        <w:tc>
-          <w:tcPr>
-            <w:tcBorders>
-              <w:top w:val="single" w:color="#000000" w:sz="4"/>
-              <w:left w:val="single" w:color="#000000" w:sz="4"/>
-              <w:bottom w:val="single" w:color="#000000" w:sz="4"/>
-              <w:right w:val="single" w:color="#000000" w:sz="4"/>
-            </w:tcBorders>
-            <w:shd w:fill="FFFFFF"/>
-            <w:vAlign w:val="center"/>
-          </w:tcPr>
-          <w:p>
-            <w:pPr>
-              <w:pBdr/>
-              <w:spacing w:before="20" w:after="20"/>
-              <w:ind w:left="20" w:right="20"/>
-              <w:jc w:val="center"/>
-            </w:pPr>
-            <w:r>
-              <w:rPr>
-                <w:rFonts w:ascii="Times New Roman" w:hAnsi="Times New Roman" w:cs="Times New Roman"/>
-                <w:color w:val="000000"/>
-                <w:sz w:val="24"/>
-              </w:rPr>
-              <w:t xml:space="preserve"/>
-            </w:r>
-            <w:r>
-              <w:rPr>
-                <w:rFonts w:ascii="Times New Roman" w:hAnsi="Times New Roman" w:cs="Times New Roman"/>
-                <w:color w:val="000000"/>
-                <w:sz w:val="24"/>
-              </w:rPr>
-              <w:t xml:space="preserve">0.27</w:t>
-            </w:r>
-          </w:p>
-        </w:tc>
-        <w:tc>
-          <w:tcPr>
-            <w:tcBorders>
-              <w:top w:val="single" w:color="#000000" w:sz="4"/>
-              <w:left w:val="single" w:color="#000000" w:sz="4"/>
-              <w:bottom w:val="single" w:color="#000000" w:sz="4"/>
-              <w:right w:val="single" w:color="#000000" w:sz="4"/>
-            </w:tcBorders>
-            <w:shd w:fill="FFFFFF"/>
-            <w:vAlign w:val="center"/>
-          </w:tcPr>
-          <w:p>
-            <w:pPr>
-              <w:pBdr/>
-              <w:spacing w:before="20" w:after="20"/>
-              <w:ind w:left="20" w:right="20"/>
-              <w:jc w:val="center"/>
-            </w:pPr>
-            <w:r>
-              <w:rPr>
-                <w:rFonts w:ascii="Times New Roman" w:hAnsi="Times New Roman" w:cs="Times New Roman"/>
-                <w:color w:val="000000"/>
-                <w:sz w:val="24"/>
-              </w:rPr>
-              <w:t xml:space="preserve"/>
-            </w:r>
-            <w:r>
-              <w:rPr>
-                <w:rFonts w:ascii="Times New Roman" w:hAnsi="Times New Roman" w:cs="Times New Roman"/>
-                <w:color w:val="000000"/>
-                <w:sz w:val="24"/>
-              </w:rPr>
-              <w:t xml:space="preserve">0.52</w:t>
+              <w:t xml:space="preserve">OHI 2016</w:t>
+            </w:r>
+          </w:p>
+        </w:tc>
+        <w:tc>
+          <w:tcPr>
+            <w:tcBorders>
+              <w:top w:val="single" w:color="#000000" w:sz="4"/>
+              <w:left w:val="single" w:color="#000000" w:sz="4"/>
+              <w:bottom w:val="single" w:color="#000000" w:sz="4"/>
+              <w:right w:val="single" w:color="#000000" w:sz="4"/>
+            </w:tcBorders>
+            <w:shd w:fill="FFFFFF"/>
+            <w:vAlign w:val="center"/>
+          </w:tcPr>
+          <w:p>
+            <w:pPr>
+              <w:pBdr/>
+              <w:spacing w:before="20" w:after="20"/>
+              <w:ind w:left="20" w:right="20"/>
+              <w:jc w:val="center"/>
+            </w:pPr>
+            <w:r>
+              <w:rPr>
+                <w:rFonts w:ascii="Times New Roman" w:hAnsi="Times New Roman" w:cs="Times New Roman"/>
+                <w:color w:val="000000"/>
+                <w:sz w:val="24"/>
+              </w:rPr>
+              <w:t xml:space="preserve"/>
+            </w:r>
+            <w:r>
+              <w:rPr>
+                <w:rFonts w:ascii="Times New Roman" w:hAnsi="Times New Roman" w:cs="Times New Roman"/>
+                <w:color w:val="000000"/>
+                <w:sz w:val="24"/>
+              </w:rPr>
+              <w:t xml:space="preserve">0.39</w:t>
+            </w:r>
+          </w:p>
+        </w:tc>
+        <w:tc>
+          <w:tcPr>
+            <w:tcBorders>
+              <w:top w:val="single" w:color="#000000" w:sz="4"/>
+              <w:left w:val="single" w:color="#000000" w:sz="4"/>
+              <w:bottom w:val="single" w:color="#000000" w:sz="4"/>
+              <w:right w:val="single" w:color="#000000" w:sz="4"/>
+            </w:tcBorders>
+            <w:shd w:fill="FFFFFF"/>
+            <w:vAlign w:val="center"/>
+          </w:tcPr>
+          <w:p>
+            <w:pPr>
+              <w:pBdr/>
+              <w:spacing w:before="20" w:after="20"/>
+              <w:ind w:left="20" w:right="20"/>
+              <w:jc w:val="center"/>
+            </w:pPr>
+            <w:r>
+              <w:rPr>
+                <w:rFonts w:ascii="Times New Roman" w:hAnsi="Times New Roman" w:cs="Times New Roman"/>
+                <w:color w:val="000000"/>
+                <w:sz w:val="24"/>
+              </w:rPr>
+              <w:t xml:space="preserve"/>
+            </w:r>
+            <w:r>
+              <w:rPr>
+                <w:rFonts w:ascii="Times New Roman" w:hAnsi="Times New Roman" w:cs="Times New Roman"/>
+                <w:color w:val="000000"/>
+                <w:sz w:val="24"/>
+              </w:rPr>
+              <w:t xml:space="preserve">0.24</w:t>
+            </w:r>
+          </w:p>
+        </w:tc>
+        <w:tc>
+          <w:tcPr>
+            <w:tcBorders>
+              <w:top w:val="single" w:color="#000000" w:sz="4"/>
+              <w:left w:val="single" w:color="#000000" w:sz="4"/>
+              <w:bottom w:val="single" w:color="#000000" w:sz="4"/>
+              <w:right w:val="single" w:color="#000000" w:sz="4"/>
+            </w:tcBorders>
+            <w:shd w:fill="FFFFFF"/>
+            <w:vAlign w:val="center"/>
+          </w:tcPr>
+          <w:p>
+            <w:pPr>
+              <w:pBdr/>
+              <w:spacing w:before="20" w:after="20"/>
+              <w:ind w:left="20" w:right="20"/>
+              <w:jc w:val="center"/>
+            </w:pPr>
+            <w:r>
+              <w:rPr>
+                <w:rFonts w:ascii="Times New Roman" w:hAnsi="Times New Roman" w:cs="Times New Roman"/>
+                <w:color w:val="000000"/>
+                <w:sz w:val="24"/>
+              </w:rPr>
+              <w:t xml:space="preserve"/>
+            </w:r>
+            <w:r>
+              <w:rPr>
+                <w:rFonts w:ascii="Times New Roman" w:hAnsi="Times New Roman" w:cs="Times New Roman"/>
+                <w:color w:val="000000"/>
+                <w:sz w:val="24"/>
+              </w:rPr>
+              <w:t xml:space="preserve">0.14</w:t>
             </w:r>
           </w:p>
         </w:tc>
@@ -1821,115 +1821,115 @@
                 <w:color w:val="000000"/>
                 <w:sz w:val="24"/>
               </w:rPr>
-              <w:t xml:space="preserve">Technical Development (number per country)</w:t>
-            </w:r>
-          </w:p>
-        </w:tc>
-        <w:tc>
-          <w:tcPr>
-            <w:tcBorders>
-              <w:top w:val="single" w:color="#000000" w:sz="4"/>
-              <w:left w:val="single" w:color="#000000" w:sz="4"/>
-              <w:bottom w:val="single" w:color="#000000" w:sz="4"/>
-              <w:right w:val="single" w:color="#000000" w:sz="4"/>
-            </w:tcBorders>
-            <w:shd w:fill="FFFFFF"/>
-            <w:vAlign w:val="center"/>
-          </w:tcPr>
-          <w:p>
-            <w:pPr>
-              <w:pBdr/>
-              <w:spacing w:before="20" w:after="20"/>
-              <w:ind w:left="20" w:right="20"/>
-              <w:jc w:val="center"/>
-            </w:pPr>
-            <w:r>
-              <w:rPr>
-                <w:rFonts w:ascii="Times New Roman" w:hAnsi="Times New Roman" w:cs="Times New Roman"/>
-                <w:color w:val="000000"/>
-                <w:sz w:val="24"/>
-              </w:rPr>
-              <w:t xml:space="preserve"/>
-            </w:r>
-            <w:r>
-              <w:rPr>
-                <w:rFonts w:ascii="Times New Roman" w:hAnsi="Times New Roman" w:cs="Times New Roman"/>
-                <w:color w:val="000000"/>
-                <w:sz w:val="24"/>
-              </w:rPr>
-              <w:t xml:space="preserve">0.73</w:t>
-            </w:r>
-          </w:p>
-        </w:tc>
-        <w:tc>
-          <w:tcPr>
-            <w:tcBorders>
-              <w:top w:val="single" w:color="#000000" w:sz="4"/>
-              <w:left w:val="single" w:color="#000000" w:sz="4"/>
-              <w:bottom w:val="single" w:color="#000000" w:sz="4"/>
-              <w:right w:val="single" w:color="#000000" w:sz="4"/>
-            </w:tcBorders>
-            <w:shd w:fill="FFFFFF"/>
-            <w:vAlign w:val="center"/>
-          </w:tcPr>
-          <w:p>
-            <w:pPr>
-              <w:pBdr/>
-              <w:spacing w:before="20" w:after="20"/>
-              <w:ind w:left="20" w:right="20"/>
-              <w:jc w:val="center"/>
-            </w:pPr>
-            <w:r>
-              <w:rPr>
-                <w:rFonts w:ascii="Times New Roman" w:hAnsi="Times New Roman" w:cs="Times New Roman"/>
-                <w:color w:val="000000"/>
-                <w:sz w:val="24"/>
-              </w:rPr>
-              <w:t xml:space="preserve"/>
-            </w:r>
-            <w:r>
-              <w:rPr>
-                <w:rFonts w:ascii="Times New Roman" w:hAnsi="Times New Roman" w:cs="Times New Roman"/>
-                <w:color w:val="000000"/>
-                <w:sz w:val="24"/>
-              </w:rPr>
-              <w:t xml:space="preserve">0.30</w:t>
-            </w:r>
-          </w:p>
-        </w:tc>
-        <w:tc>
-          <w:tcPr>
-            <w:tcBorders>
-              <w:top w:val="single" w:color="#000000" w:sz="4"/>
-              <w:left w:val="single" w:color="#000000" w:sz="4"/>
-              <w:bottom w:val="single" w:color="#000000" w:sz="4"/>
-              <w:right w:val="single" w:color="#000000" w:sz="4"/>
-            </w:tcBorders>
-            <w:shd w:fill="FFFFFF"/>
-            <w:vAlign w:val="center"/>
-          </w:tcPr>
-          <w:p>
-            <w:pPr>
-              <w:pBdr/>
-              <w:spacing w:before="20" w:after="20"/>
-              <w:ind w:left="20" w:right="20"/>
-              <w:jc w:val="center"/>
-            </w:pPr>
-            <w:r>
-              <w:rPr>
-                <w:rFonts w:ascii="Times New Roman" w:hAnsi="Times New Roman" w:cs="Times New Roman"/>
-                <w:color w:val="000000"/>
-                <w:sz w:val="24"/>
-              </w:rPr>
-              <w:t xml:space="preserve"/>
-            </w:r>
-            <w:r>
-              <w:rPr>
-                <w:rFonts w:ascii="Times New Roman" w:hAnsi="Times New Roman" w:cs="Times New Roman"/>
-                <w:color w:val="000000"/>
-                <w:sz w:val="24"/>
-              </w:rPr>
-              <w:t xml:space="preserve">1.00</w:t>
+              <w:t xml:space="preserve">OHI economic 2016</w:t>
+            </w:r>
+          </w:p>
+        </w:tc>
+        <w:tc>
+          <w:tcPr>
+            <w:tcBorders>
+              <w:top w:val="single" w:color="#000000" w:sz="4"/>
+              <w:left w:val="single" w:color="#000000" w:sz="4"/>
+              <w:bottom w:val="single" w:color="#000000" w:sz="4"/>
+              <w:right w:val="single" w:color="#000000" w:sz="4"/>
+            </w:tcBorders>
+            <w:shd w:fill="FFFFFF"/>
+            <w:vAlign w:val="center"/>
+          </w:tcPr>
+          <w:p>
+            <w:pPr>
+              <w:pBdr/>
+              <w:spacing w:before="20" w:after="20"/>
+              <w:ind w:left="20" w:right="20"/>
+              <w:jc w:val="center"/>
+            </w:pPr>
+            <w:r>
+              <w:rPr>
+                <w:rFonts w:ascii="Times New Roman" w:hAnsi="Times New Roman" w:cs="Times New Roman"/>
+                <w:color w:val="000000"/>
+                <w:sz w:val="24"/>
+              </w:rPr>
+              <w:t xml:space="preserve"/>
+            </w:r>
+            <w:r>
+              <w:rPr>
+                <w:rFonts w:ascii="Times New Roman" w:hAnsi="Times New Roman" w:cs="Times New Roman"/>
+                <w:color w:val="000000"/>
+                <w:sz w:val="24"/>
+              </w:rPr>
+              <w:t xml:space="preserve">0.83</w:t>
+            </w:r>
+          </w:p>
+        </w:tc>
+        <w:tc>
+          <w:tcPr>
+            <w:tcBorders>
+              <w:top w:val="single" w:color="#000000" w:sz="4"/>
+              <w:left w:val="single" w:color="#000000" w:sz="4"/>
+              <w:bottom w:val="single" w:color="#000000" w:sz="4"/>
+              <w:right w:val="single" w:color="#000000" w:sz="4"/>
+            </w:tcBorders>
+            <w:shd w:fill="FFFFFF"/>
+            <w:vAlign w:val="center"/>
+          </w:tcPr>
+          <w:p>
+            <w:pPr>
+              <w:pBdr/>
+              <w:spacing w:before="20" w:after="20"/>
+              <w:ind w:left="20" w:right="20"/>
+              <w:jc w:val="center"/>
+            </w:pPr>
+            <w:r>
+              <w:rPr>
+                <w:rFonts w:ascii="Times New Roman" w:hAnsi="Times New Roman" w:cs="Times New Roman"/>
+                <w:color w:val="000000"/>
+                <w:sz w:val="24"/>
+              </w:rPr>
+              <w:t xml:space="preserve"/>
+            </w:r>
+            <w:r>
+              <w:rPr>
+                <w:rFonts w:ascii="Times New Roman" w:hAnsi="Times New Roman" w:cs="Times New Roman"/>
+                <w:color w:val="000000"/>
+                <w:sz w:val="24"/>
+              </w:rPr>
+              <w:t xml:space="preserve">0.27</w:t>
+            </w:r>
+          </w:p>
+        </w:tc>
+        <w:tc>
+          <w:tcPr>
+            <w:tcBorders>
+              <w:top w:val="single" w:color="#000000" w:sz="4"/>
+              <w:left w:val="single" w:color="#000000" w:sz="4"/>
+              <w:bottom w:val="single" w:color="#000000" w:sz="4"/>
+              <w:right w:val="single" w:color="#000000" w:sz="4"/>
+            </w:tcBorders>
+            <w:shd w:fill="FFFFFF"/>
+            <w:vAlign w:val="center"/>
+          </w:tcPr>
+          <w:p>
+            <w:pPr>
+              <w:pBdr/>
+              <w:spacing w:before="20" w:after="20"/>
+              <w:ind w:left="20" w:right="20"/>
+              <w:jc w:val="center"/>
+            </w:pPr>
+            <w:r>
+              <w:rPr>
+                <w:rFonts w:ascii="Times New Roman" w:hAnsi="Times New Roman" w:cs="Times New Roman"/>
+                <w:color w:val="000000"/>
+                <w:sz w:val="24"/>
+              </w:rPr>
+              <w:t xml:space="preserve"/>
+            </w:r>
+            <w:r>
+              <w:rPr>
+                <w:rFonts w:ascii="Times New Roman" w:hAnsi="Times New Roman" w:cs="Times New Roman"/>
+                <w:color w:val="000000"/>
+                <w:sz w:val="24"/>
+              </w:rPr>
+              <w:t xml:space="preserve">0.52</w:t>
             </w:r>
           </w:p>
         </w:tc>
@@ -1969,115 +1969,115 @@
                 <w:color w:val="000000"/>
                 <w:sz w:val="24"/>
               </w:rPr>
-              <w:t xml:space="preserve">Compilance (scores)</w:t>
-            </w:r>
-          </w:p>
-        </w:tc>
-        <w:tc>
-          <w:tcPr>
-            <w:tcBorders>
-              <w:top w:val="single" w:color="#000000" w:sz="4"/>
-              <w:left w:val="single" w:color="#000000" w:sz="4"/>
-              <w:bottom w:val="single" w:color="#000000" w:sz="4"/>
-              <w:right w:val="single" w:color="#000000" w:sz="4"/>
-            </w:tcBorders>
-            <w:shd w:fill="FFFFFF"/>
-            <w:vAlign w:val="center"/>
-          </w:tcPr>
-          <w:p>
-            <w:pPr>
-              <w:pBdr/>
-              <w:spacing w:before="20" w:after="20"/>
-              <w:ind w:left="20" w:right="20"/>
-              <w:jc w:val="center"/>
-            </w:pPr>
-            <w:r>
-              <w:rPr>
-                <w:rFonts w:ascii="Times New Roman" w:hAnsi="Times New Roman" w:cs="Times New Roman"/>
-                <w:color w:val="000000"/>
-                <w:sz w:val="24"/>
-              </w:rPr>
-              <w:t xml:space="preserve"/>
-            </w:r>
-            <w:r>
-              <w:rPr>
-                <w:rFonts w:ascii="Times New Roman" w:hAnsi="Times New Roman" w:cs="Times New Roman"/>
-                <w:color w:val="000000"/>
-                <w:sz w:val="24"/>
-              </w:rPr>
-              <w:t xml:space="preserve">0.92</w:t>
-            </w:r>
-          </w:p>
-        </w:tc>
-        <w:tc>
-          <w:tcPr>
-            <w:tcBorders>
-              <w:top w:val="single" w:color="#000000" w:sz="4"/>
-              <w:left w:val="single" w:color="#000000" w:sz="4"/>
-              <w:bottom w:val="single" w:color="#000000" w:sz="4"/>
-              <w:right w:val="single" w:color="#000000" w:sz="4"/>
-            </w:tcBorders>
-            <w:shd w:fill="FFFFFF"/>
-            <w:vAlign w:val="center"/>
-          </w:tcPr>
-          <w:p>
-            <w:pPr>
-              <w:pBdr/>
-              <w:spacing w:before="20" w:after="20"/>
-              <w:ind w:left="20" w:right="20"/>
-              <w:jc w:val="center"/>
-            </w:pPr>
-            <w:r>
-              <w:rPr>
-                <w:rFonts w:ascii="Times New Roman" w:hAnsi="Times New Roman" w:cs="Times New Roman"/>
-                <w:color w:val="000000"/>
-                <w:sz w:val="24"/>
-              </w:rPr>
-              <w:t xml:space="preserve"/>
-            </w:r>
-            <w:r>
-              <w:rPr>
-                <w:rFonts w:ascii="Times New Roman" w:hAnsi="Times New Roman" w:cs="Times New Roman"/>
-                <w:color w:val="000000"/>
-                <w:sz w:val="24"/>
-              </w:rPr>
-              <w:t xml:space="preserve">0.03</w:t>
-            </w:r>
-          </w:p>
-        </w:tc>
-        <w:tc>
-          <w:tcPr>
-            <w:tcBorders>
-              <w:top w:val="single" w:color="#000000" w:sz="4"/>
-              <w:left w:val="single" w:color="#000000" w:sz="4"/>
-              <w:bottom w:val="single" w:color="#000000" w:sz="4"/>
-              <w:right w:val="single" w:color="#000000" w:sz="4"/>
-            </w:tcBorders>
-            <w:shd w:fill="FFFFFF"/>
-            <w:vAlign w:val="center"/>
-          </w:tcPr>
-          <w:p>
-            <w:pPr>
-              <w:pBdr/>
-              <w:spacing w:before="20" w:after="20"/>
-              <w:ind w:left="20" w:right="20"/>
-              <w:jc w:val="center"/>
-            </w:pPr>
-            <w:r>
-              <w:rPr>
-                <w:rFonts w:ascii="Times New Roman" w:hAnsi="Times New Roman" w:cs="Times New Roman"/>
-                <w:color w:val="000000"/>
-                <w:sz w:val="24"/>
-              </w:rPr>
-              <w:t xml:space="preserve"/>
-            </w:r>
-            <w:r>
-              <w:rPr>
-                <w:rFonts w:ascii="Times New Roman" w:hAnsi="Times New Roman" w:cs="Times New Roman"/>
-                <w:color w:val="000000"/>
-                <w:sz w:val="24"/>
-              </w:rPr>
-              <w:t xml:space="preserve">0.60</w:t>
+              <w:t xml:space="preserve">Readiness</w:t>
+            </w:r>
+          </w:p>
+        </w:tc>
+        <w:tc>
+          <w:tcPr>
+            <w:tcBorders>
+              <w:top w:val="single" w:color="#000000" w:sz="4"/>
+              <w:left w:val="single" w:color="#000000" w:sz="4"/>
+              <w:bottom w:val="single" w:color="#000000" w:sz="4"/>
+              <w:right w:val="single" w:color="#000000" w:sz="4"/>
+            </w:tcBorders>
+            <w:shd w:fill="FFFFFF"/>
+            <w:vAlign w:val="center"/>
+          </w:tcPr>
+          <w:p>
+            <w:pPr>
+              <w:pBdr/>
+              <w:spacing w:before="20" w:after="20"/>
+              <w:ind w:left="20" w:right="20"/>
+              <w:jc w:val="center"/>
+            </w:pPr>
+            <w:r>
+              <w:rPr>
+                <w:rFonts w:ascii="Times New Roman" w:hAnsi="Times New Roman" w:cs="Times New Roman"/>
+                <w:color w:val="000000"/>
+                <w:sz w:val="24"/>
+              </w:rPr>
+              <w:t xml:space="preserve"/>
+            </w:r>
+            <w:r>
+              <w:rPr>
+                <w:rFonts w:ascii="Times New Roman" w:hAnsi="Times New Roman" w:cs="Times New Roman"/>
+                <w:color w:val="000000"/>
+                <w:sz w:val="24"/>
+              </w:rPr>
+              <w:t xml:space="preserve">0.11</w:t>
+            </w:r>
+          </w:p>
+        </w:tc>
+        <w:tc>
+          <w:tcPr>
+            <w:tcBorders>
+              <w:top w:val="single" w:color="#000000" w:sz="4"/>
+              <w:left w:val="single" w:color="#000000" w:sz="4"/>
+              <w:bottom w:val="single" w:color="#000000" w:sz="4"/>
+              <w:right w:val="single" w:color="#000000" w:sz="4"/>
+            </w:tcBorders>
+            <w:shd w:fill="FFFFFF"/>
+            <w:vAlign w:val="center"/>
+          </w:tcPr>
+          <w:p>
+            <w:pPr>
+              <w:pBdr/>
+              <w:spacing w:before="20" w:after="20"/>
+              <w:ind w:left="20" w:right="20"/>
+              <w:jc w:val="center"/>
+            </w:pPr>
+            <w:r>
+              <w:rPr>
+                <w:rFonts w:ascii="Times New Roman" w:hAnsi="Times New Roman" w:cs="Times New Roman"/>
+                <w:color w:val="000000"/>
+                <w:sz w:val="24"/>
+              </w:rPr>
+              <w:t xml:space="preserve"/>
+            </w:r>
+            <w:r>
+              <w:rPr>
+                <w:rFonts w:ascii="Times New Roman" w:hAnsi="Times New Roman" w:cs="Times New Roman"/>
+                <w:color w:val="000000"/>
+                <w:sz w:val="24"/>
+              </w:rPr>
+              <w:t xml:space="preserve">0.49</w:t>
+            </w:r>
+          </w:p>
+        </w:tc>
+        <w:tc>
+          <w:tcPr>
+            <w:tcBorders>
+              <w:top w:val="single" w:color="#000000" w:sz="4"/>
+              <w:left w:val="single" w:color="#000000" w:sz="4"/>
+              <w:bottom w:val="single" w:color="#000000" w:sz="4"/>
+              <w:right w:val="single" w:color="#000000" w:sz="4"/>
+            </w:tcBorders>
+            <w:shd w:fill="FFFFFF"/>
+            <w:vAlign w:val="center"/>
+          </w:tcPr>
+          <w:p>
+            <w:pPr>
+              <w:pBdr/>
+              <w:spacing w:before="20" w:after="20"/>
+              <w:ind w:left="20" w:right="20"/>
+              <w:jc w:val="center"/>
+            </w:pPr>
+            <w:r>
+              <w:rPr>
+                <w:rFonts w:ascii="Times New Roman" w:hAnsi="Times New Roman" w:cs="Times New Roman"/>
+                <w:color w:val="000000"/>
+                <w:sz w:val="24"/>
+              </w:rPr>
+              <w:t xml:space="preserve"/>
+            </w:r>
+            <w:r>
+              <w:rPr>
+                <w:rFonts w:ascii="Times New Roman" w:hAnsi="Times New Roman" w:cs="Times New Roman"/>
+                <w:color w:val="000000"/>
+                <w:sz w:val="24"/>
+              </w:rPr>
+              <w:t xml:space="preserve">0.25</w:t>
             </w:r>
           </w:p>
         </w:tc>
@@ -2117,115 +2117,115 @@
                 <w:color w:val="000000"/>
                 <w:sz w:val="24"/>
               </w:rPr>
-              <w:t xml:space="preserve">Readiness</w:t>
-            </w:r>
-          </w:p>
-        </w:tc>
-        <w:tc>
-          <w:tcPr>
-            <w:tcBorders>
-              <w:top w:val="single" w:color="#000000" w:sz="4"/>
-              <w:left w:val="single" w:color="#000000" w:sz="4"/>
-              <w:bottom w:val="single" w:color="#000000" w:sz="4"/>
-              <w:right w:val="single" w:color="#000000" w:sz="4"/>
-            </w:tcBorders>
-            <w:shd w:fill="FFFFFF"/>
-            <w:vAlign w:val="center"/>
-          </w:tcPr>
-          <w:p>
-            <w:pPr>
-              <w:pBdr/>
-              <w:spacing w:before="20" w:after="20"/>
-              <w:ind w:left="20" w:right="20"/>
-              <w:jc w:val="center"/>
-            </w:pPr>
-            <w:r>
-              <w:rPr>
-                <w:rFonts w:ascii="Times New Roman" w:hAnsi="Times New Roman" w:cs="Times New Roman"/>
-                <w:color w:val="000000"/>
-                <w:sz w:val="24"/>
-              </w:rPr>
-              <w:t xml:space="preserve"/>
-            </w:r>
-            <w:r>
-              <w:rPr>
-                <w:rFonts w:ascii="Times New Roman" w:hAnsi="Times New Roman" w:cs="Times New Roman"/>
-                <w:color w:val="000000"/>
-                <w:sz w:val="24"/>
-              </w:rPr>
-              <w:t xml:space="preserve">0.11</w:t>
-            </w:r>
-          </w:p>
-        </w:tc>
-        <w:tc>
-          <w:tcPr>
-            <w:tcBorders>
-              <w:top w:val="single" w:color="#000000" w:sz="4"/>
-              <w:left w:val="single" w:color="#000000" w:sz="4"/>
-              <w:bottom w:val="single" w:color="#000000" w:sz="4"/>
-              <w:right w:val="single" w:color="#000000" w:sz="4"/>
-            </w:tcBorders>
-            <w:shd w:fill="FFFFFF"/>
-            <w:vAlign w:val="center"/>
-          </w:tcPr>
-          <w:p>
-            <w:pPr>
-              <w:pBdr/>
-              <w:spacing w:before="20" w:after="20"/>
-              <w:ind w:left="20" w:right="20"/>
-              <w:jc w:val="center"/>
-            </w:pPr>
-            <w:r>
-              <w:rPr>
-                <w:rFonts w:ascii="Times New Roman" w:hAnsi="Times New Roman" w:cs="Times New Roman"/>
-                <w:color w:val="000000"/>
-                <w:sz w:val="24"/>
-              </w:rPr>
-              <w:t xml:space="preserve"/>
-            </w:r>
-            <w:r>
-              <w:rPr>
-                <w:rFonts w:ascii="Times New Roman" w:hAnsi="Times New Roman" w:cs="Times New Roman"/>
-                <w:color w:val="000000"/>
-                <w:sz w:val="24"/>
-              </w:rPr>
-              <w:t xml:space="preserve">0.49</w:t>
-            </w:r>
-          </w:p>
-        </w:tc>
-        <w:tc>
-          <w:tcPr>
-            <w:tcBorders>
-              <w:top w:val="single" w:color="#000000" w:sz="4"/>
-              <w:left w:val="single" w:color="#000000" w:sz="4"/>
-              <w:bottom w:val="single" w:color="#000000" w:sz="4"/>
-              <w:right w:val="single" w:color="#000000" w:sz="4"/>
-            </w:tcBorders>
-            <w:shd w:fill="FFFFFF"/>
-            <w:vAlign w:val="center"/>
-          </w:tcPr>
-          <w:p>
-            <w:pPr>
-              <w:pBdr/>
-              <w:spacing w:before="20" w:after="20"/>
-              <w:ind w:left="20" w:right="20"/>
-              <w:jc w:val="center"/>
-            </w:pPr>
-            <w:r>
-              <w:rPr>
-                <w:rFonts w:ascii="Times New Roman" w:hAnsi="Times New Roman" w:cs="Times New Roman"/>
-                <w:color w:val="000000"/>
-                <w:sz w:val="24"/>
-              </w:rPr>
-              <w:t xml:space="preserve"/>
-            </w:r>
-            <w:r>
-              <w:rPr>
-                <w:rFonts w:ascii="Times New Roman" w:hAnsi="Times New Roman" w:cs="Times New Roman"/>
-                <w:color w:val="000000"/>
-                <w:sz w:val="24"/>
-              </w:rPr>
-              <w:t xml:space="preserve">0.25</w:t>
+              <w:t xml:space="preserve">Technical Development (number per country)</w:t>
+            </w:r>
+          </w:p>
+        </w:tc>
+        <w:tc>
+          <w:tcPr>
+            <w:tcBorders>
+              <w:top w:val="single" w:color="#000000" w:sz="4"/>
+              <w:left w:val="single" w:color="#000000" w:sz="4"/>
+              <w:bottom w:val="single" w:color="#000000" w:sz="4"/>
+              <w:right w:val="single" w:color="#000000" w:sz="4"/>
+            </w:tcBorders>
+            <w:shd w:fill="FFFFFF"/>
+            <w:vAlign w:val="center"/>
+          </w:tcPr>
+          <w:p>
+            <w:pPr>
+              <w:pBdr/>
+              <w:spacing w:before="20" w:after="20"/>
+              <w:ind w:left="20" w:right="20"/>
+              <w:jc w:val="center"/>
+            </w:pPr>
+            <w:r>
+              <w:rPr>
+                <w:rFonts w:ascii="Times New Roman" w:hAnsi="Times New Roman" w:cs="Times New Roman"/>
+                <w:color w:val="000000"/>
+                <w:sz w:val="24"/>
+              </w:rPr>
+              <w:t xml:space="preserve"/>
+            </w:r>
+            <w:r>
+              <w:rPr>
+                <w:rFonts w:ascii="Times New Roman" w:hAnsi="Times New Roman" w:cs="Times New Roman"/>
+                <w:color w:val="000000"/>
+                <w:sz w:val="24"/>
+              </w:rPr>
+              <w:t xml:space="preserve">0.73</w:t>
+            </w:r>
+          </w:p>
+        </w:tc>
+        <w:tc>
+          <w:tcPr>
+            <w:tcBorders>
+              <w:top w:val="single" w:color="#000000" w:sz="4"/>
+              <w:left w:val="single" w:color="#000000" w:sz="4"/>
+              <w:bottom w:val="single" w:color="#000000" w:sz="4"/>
+              <w:right w:val="single" w:color="#000000" w:sz="4"/>
+            </w:tcBorders>
+            <w:shd w:fill="FFFFFF"/>
+            <w:vAlign w:val="center"/>
+          </w:tcPr>
+          <w:p>
+            <w:pPr>
+              <w:pBdr/>
+              <w:spacing w:before="20" w:after="20"/>
+              <w:ind w:left="20" w:right="20"/>
+              <w:jc w:val="center"/>
+            </w:pPr>
+            <w:r>
+              <w:rPr>
+                <w:rFonts w:ascii="Times New Roman" w:hAnsi="Times New Roman" w:cs="Times New Roman"/>
+                <w:color w:val="000000"/>
+                <w:sz w:val="24"/>
+              </w:rPr>
+              <w:t xml:space="preserve"/>
+            </w:r>
+            <w:r>
+              <w:rPr>
+                <w:rFonts w:ascii="Times New Roman" w:hAnsi="Times New Roman" w:cs="Times New Roman"/>
+                <w:color w:val="000000"/>
+                <w:sz w:val="24"/>
+              </w:rPr>
+              <w:t xml:space="preserve">0.30</w:t>
+            </w:r>
+          </w:p>
+        </w:tc>
+        <w:tc>
+          <w:tcPr>
+            <w:tcBorders>
+              <w:top w:val="single" w:color="#000000" w:sz="4"/>
+              <w:left w:val="single" w:color="#000000" w:sz="4"/>
+              <w:bottom w:val="single" w:color="#000000" w:sz="4"/>
+              <w:right w:val="single" w:color="#000000" w:sz="4"/>
+            </w:tcBorders>
+            <w:shd w:fill="FFFFFF"/>
+            <w:vAlign w:val="center"/>
+          </w:tcPr>
+          <w:p>
+            <w:pPr>
+              <w:pBdr/>
+              <w:spacing w:before="20" w:after="20"/>
+              <w:ind w:left="20" w:right="20"/>
+              <w:jc w:val="center"/>
+            </w:pPr>
+            <w:r>
+              <w:rPr>
+                <w:rFonts w:ascii="Times New Roman" w:hAnsi="Times New Roman" w:cs="Times New Roman"/>
+                <w:color w:val="000000"/>
+                <w:sz w:val="24"/>
+              </w:rPr>
+              <w:t xml:space="preserve"/>
+            </w:r>
+            <w:r>
+              <w:rPr>
+                <w:rFonts w:ascii="Times New Roman" w:hAnsi="Times New Roman" w:cs="Times New Roman"/>
+                <w:color w:val="000000"/>
+                <w:sz w:val="24"/>
+              </w:rPr>
+              <w:t xml:space="preserve">1.00</w:t>
             </w:r>
           </w:p>
         </w:tc>
@@ -2487,7 +2487,7 @@
 </file>
 
 <file path=word/numbering.xml><?xml version="1.0" encoding="utf-8"?>
-<w:numbering xmlns:w="http://schemas.openxmlformats.org/wordprocessingml/2006/main" xmlns:w15="http://schemas.microsoft.com/office/word/2012/wordml" xmlns:r="http://schemas.openxmlformats.org/officeDocument/2006/relationships" xmlns:m="http://schemas.openxmlformats.org/officeDocument/2006/math" xmlns:w14="http://schemas.microsoft.com/office/word/2010/wordml" xmlns:wp="http://schemas.openxmlformats.org/drawingml/2006/wordprocessingDrawing" xmlns:a="http://schemas.openxmlformats.org/drawingml/2006/main" xmlns:mc="http://schemas.openxmlformats.org/markup-compatibility/2006" xmlns:ns9="http://schemas.openxmlformats.org/schemaLibrary/2006/main" xmlns:wne="http://schemas.microsoft.com/office/word/2006/wordml" xmlns:c="http://schemas.openxmlformats.org/drawingml/2006/chart" xmlns:ns12="http://schemas.openxmlformats.org/drawingml/2006/chartDrawing" xmlns:dgm="http://schemas.openxmlformats.org/drawingml/2006/diagram" xmlns:pic="http://schemas.openxmlformats.org/drawingml/2006/picture" xmlns:xdr="http://schemas.openxmlformats.org/drawingml/2006/spreadsheetDrawing" xmlns:dsp="http://schemas.microsoft.com/office/drawing/2008/diagram" xmlns:v="urn:schemas-microsoft-com:vml" xmlns:o="urn:schemas-microsoft-com:office:office" xmlns:ns19="urn:schemas-microsoft-com:office:excel" xmlns:w10="urn:schemas-microsoft-com:office:word" xmlns:ns21="urn:schemas-microsoft-com:office:powerpoint" xmlns:ns23="http://schemas.microsoft.com/office/2006/coverPageProps" xmlns:odx="http://opendope.org/xpaths" xmlns:odc="http://opendope.org/conditions" xmlns:odq="http://opendope.org/questions" xmlns:oda="http://opendope.org/answers" xmlns:odi="http://opendope.org/components" xmlns:odgm="http://opendope.org/SmartArt/DataHierarchy" xmlns:ns30="http://schemas.openxmlformats.org/officeDocument/2006/bibliography" xmlns:ns31="http://schemas.openxmlformats.org/drawingml/2006/compatibility" xmlns:ns32="http://schemas.openxmlformats.org/drawingml/2006/lockedCanvas">
+<w:numbering xmlns:w="http://schemas.openxmlformats.org/wordprocessingml/2006/main" xmlns:m="http://schemas.openxmlformats.org/officeDocument/2006/math" xmlns:r="http://schemas.openxmlformats.org/officeDocument/2006/relationships" xmlns:w14="http://schemas.microsoft.com/office/word/2010/wordml" xmlns:wp="http://schemas.openxmlformats.org/drawingml/2006/wordprocessingDrawing" xmlns:a="http://schemas.openxmlformats.org/drawingml/2006/main" xmlns:w15="http://schemas.microsoft.com/office/word/2012/wordml" xmlns:mc="http://schemas.openxmlformats.org/markup-compatibility/2006" xmlns:ns9="http://schemas.openxmlformats.org/schemaLibrary/2006/main" xmlns:wne="http://schemas.microsoft.com/office/word/2006/wordml" xmlns:c="http://schemas.openxmlformats.org/drawingml/2006/chart" xmlns:ns12="http://schemas.openxmlformats.org/drawingml/2006/chartDrawing" xmlns:dgm="http://schemas.openxmlformats.org/drawingml/2006/diagram" xmlns:pic="http://schemas.openxmlformats.org/drawingml/2006/picture" xmlns:xdr="http://schemas.openxmlformats.org/drawingml/2006/spreadsheetDrawing" xmlns:dsp="http://schemas.microsoft.com/office/drawing/2008/diagram" xmlns:ns17="urn:schemas-microsoft-com:office:excel" xmlns:o="urn:schemas-microsoft-com:office:office" xmlns:w10="urn:schemas-microsoft-com:office:word" xmlns:v="urn:schemas-microsoft-com:vml" xmlns:ns21="urn:schemas-microsoft-com:office:powerpoint" xmlns:ns23="http://schemas.microsoft.com/office/2006/coverPageProps" xmlns:odx="http://opendope.org/xpaths" xmlns:odc="http://opendope.org/conditions" xmlns:odq="http://opendope.org/questions" xmlns:oda="http://opendope.org/answers" xmlns:odi="http://opendope.org/components" xmlns:odgm="http://opendope.org/SmartArt/DataHierarchy" xmlns:ns30="http://schemas.openxmlformats.org/officeDocument/2006/bibliography" xmlns:ns31="http://schemas.openxmlformats.org/drawingml/2006/compatibility" xmlns:ns32="http://schemas.openxmlformats.org/drawingml/2006/lockedCanvas">
   <w:abstractNum w:abstractNumId="0">
     <w:nsid w:val="1482775B"/>
     <w:multiLevelType w:val="multilevel"/>
@@ -3137,7 +3137,7 @@
 </file>
 
 <file path=word/styles.xml><?xml version="1.0" encoding="utf-8"?>
-<w:styles xmlns:w="http://schemas.openxmlformats.org/wordprocessingml/2006/main" xmlns:w15="http://schemas.microsoft.com/office/word/2012/wordml" xmlns:r="http://schemas.openxmlformats.org/officeDocument/2006/relationships" xmlns:m="http://schemas.openxmlformats.org/officeDocument/2006/math" xmlns:w14="http://schemas.microsoft.com/office/word/2010/wordml" xmlns:wp="http://schemas.openxmlformats.org/drawingml/2006/wordprocessingDrawing" xmlns:a="http://schemas.openxmlformats.org/drawingml/2006/main" xmlns:mc="http://schemas.openxmlformats.org/markup-compatibility/2006" xmlns:ns9="http://schemas.openxmlformats.org/schemaLibrary/2006/main" xmlns:wne="http://schemas.microsoft.com/office/word/2006/wordml" xmlns:c="http://schemas.openxmlformats.org/drawingml/2006/chart" xmlns:ns12="http://schemas.openxmlformats.org/drawingml/2006/chartDrawing" xmlns:dgm="http://schemas.openxmlformats.org/drawingml/2006/diagram" xmlns:pic="http://schemas.openxmlformats.org/drawingml/2006/picture" xmlns:xdr="http://schemas.openxmlformats.org/drawingml/2006/spreadsheetDrawing" xmlns:dsp="http://schemas.microsoft.com/office/drawing/2008/diagram" xmlns:v="urn:schemas-microsoft-com:vml" xmlns:o="urn:schemas-microsoft-com:office:office" xmlns:ns19="urn:schemas-microsoft-com:office:excel" xmlns:w10="urn:schemas-microsoft-com:office:word" xmlns:ns21="urn:schemas-microsoft-com:office:powerpoint" xmlns:ns23="http://schemas.microsoft.com/office/2006/coverPageProps" xmlns:odx="http://opendope.org/xpaths" xmlns:odc="http://opendope.org/conditions" xmlns:odq="http://opendope.org/questions" xmlns:oda="http://opendope.org/answers" xmlns:odi="http://opendope.org/components" xmlns:odgm="http://opendope.org/SmartArt/DataHierarchy" xmlns:ns30="http://schemas.openxmlformats.org/officeDocument/2006/bibliography" xmlns:ns31="http://schemas.openxmlformats.org/drawingml/2006/compatibility" xmlns:ns32="http://schemas.openxmlformats.org/drawingml/2006/lockedCanvas">
+<w:styles xmlns:w="http://schemas.openxmlformats.org/wordprocessingml/2006/main" xmlns:m="http://schemas.openxmlformats.org/officeDocument/2006/math" xmlns:r="http://schemas.openxmlformats.org/officeDocument/2006/relationships" xmlns:w14="http://schemas.microsoft.com/office/word/2010/wordml" xmlns:wp="http://schemas.openxmlformats.org/drawingml/2006/wordprocessingDrawing" xmlns:a="http://schemas.openxmlformats.org/drawingml/2006/main" xmlns:w15="http://schemas.microsoft.com/office/word/2012/wordml" xmlns:mc="http://schemas.openxmlformats.org/markup-compatibility/2006" xmlns:ns9="http://schemas.openxmlformats.org/schemaLibrary/2006/main" xmlns:wne="http://schemas.microsoft.com/office/word/2006/wordml" xmlns:c="http://schemas.openxmlformats.org/drawingml/2006/chart" xmlns:ns12="http://schemas.openxmlformats.org/drawingml/2006/chartDrawing" xmlns:dgm="http://schemas.openxmlformats.org/drawingml/2006/diagram" xmlns:pic="http://schemas.openxmlformats.org/drawingml/2006/picture" xmlns:xdr="http://schemas.openxmlformats.org/drawingml/2006/spreadsheetDrawing" xmlns:dsp="http://schemas.microsoft.com/office/drawing/2008/diagram" xmlns:ns17="urn:schemas-microsoft-com:office:excel" xmlns:o="urn:schemas-microsoft-com:office:office" xmlns:w10="urn:schemas-microsoft-com:office:word" xmlns:v="urn:schemas-microsoft-com:vml" xmlns:ns21="urn:schemas-microsoft-com:office:powerpoint" xmlns:ns23="http://schemas.microsoft.com/office/2006/coverPageProps" xmlns:odx="http://opendope.org/xpaths" xmlns:odc="http://opendope.org/conditions" xmlns:odq="http://opendope.org/questions" xmlns:oda="http://opendope.org/answers" xmlns:odi="http://opendope.org/components" xmlns:odgm="http://opendope.org/SmartArt/DataHierarchy" xmlns:ns30="http://schemas.openxmlformats.org/officeDocument/2006/bibliography" xmlns:ns31="http://schemas.openxmlformats.org/drawingml/2006/compatibility" xmlns:ns32="http://schemas.openxmlformats.org/drawingml/2006/lockedCanvas">
   <w:docDefaults>
     <w:rPrDefault>
       <w:rPr>

</xml_diff>

<commit_message>
Refactored to use p_values_for_column
</commit_message>
<xml_diff>
--- a/Tables/Fig8_p_values.docx
+++ b/Tables/Fig8_p_values.docx
@@ -1,6 +1,6 @@
 
 <file path=word/document.xml><?xml version="1.0" encoding="utf-8"?>
-<w:document xmlns:w="http://schemas.openxmlformats.org/wordprocessingml/2006/main" xmlns:m="http://schemas.openxmlformats.org/officeDocument/2006/math" xmlns:r="http://schemas.openxmlformats.org/officeDocument/2006/relationships" xmlns:w14="http://schemas.microsoft.com/office/word/2010/wordml" xmlns:wp="http://schemas.openxmlformats.org/drawingml/2006/wordprocessingDrawing" xmlns:a="http://schemas.openxmlformats.org/drawingml/2006/main" xmlns:w15="http://schemas.microsoft.com/office/word/2012/wordml" xmlns:mc="http://schemas.openxmlformats.org/markup-compatibility/2006" xmlns:ns9="http://schemas.openxmlformats.org/schemaLibrary/2006/main" xmlns:wne="http://schemas.microsoft.com/office/word/2006/wordml" xmlns:c="http://schemas.openxmlformats.org/drawingml/2006/chart" xmlns:ns12="http://schemas.openxmlformats.org/drawingml/2006/chartDrawing" xmlns:dgm="http://schemas.openxmlformats.org/drawingml/2006/diagram" xmlns:pic="http://schemas.openxmlformats.org/drawingml/2006/picture" xmlns:xdr="http://schemas.openxmlformats.org/drawingml/2006/spreadsheetDrawing" xmlns:dsp="http://schemas.microsoft.com/office/drawing/2008/diagram" xmlns:ns17="urn:schemas-microsoft-com:office:excel" xmlns:o="urn:schemas-microsoft-com:office:office" xmlns:w10="urn:schemas-microsoft-com:office:word" xmlns:v="urn:schemas-microsoft-com:vml" xmlns:ns21="urn:schemas-microsoft-com:office:powerpoint" xmlns:ns23="http://schemas.microsoft.com/office/2006/coverPageProps" xmlns:odx="http://opendope.org/xpaths" xmlns:odc="http://opendope.org/conditions" xmlns:odq="http://opendope.org/questions" xmlns:oda="http://opendope.org/answers" xmlns:odi="http://opendope.org/components" xmlns:odgm="http://opendope.org/SmartArt/DataHierarchy" xmlns:ns30="http://schemas.openxmlformats.org/officeDocument/2006/bibliography" xmlns:ns31="http://schemas.openxmlformats.org/drawingml/2006/compatibility" xmlns:ns32="http://schemas.openxmlformats.org/drawingml/2006/lockedCanvas" mc:Ignorable="w14 w15">
+<w:document xmlns:w="http://schemas.openxmlformats.org/wordprocessingml/2006/main" xmlns:w15="http://schemas.microsoft.com/office/word/2012/wordml" xmlns:w14="http://schemas.microsoft.com/office/word/2010/wordml" xmlns:m="http://schemas.openxmlformats.org/officeDocument/2006/math" xmlns:r="http://schemas.openxmlformats.org/officeDocument/2006/relationships" xmlns:wp="http://schemas.openxmlformats.org/drawingml/2006/wordprocessingDrawing" xmlns:a="http://schemas.openxmlformats.org/drawingml/2006/main" xmlns:mc="http://schemas.openxmlformats.org/markup-compatibility/2006" xmlns:ns9="http://schemas.openxmlformats.org/schemaLibrary/2006/main" xmlns:wne="http://schemas.microsoft.com/office/word/2006/wordml" xmlns:c="http://schemas.openxmlformats.org/drawingml/2006/chart" xmlns:ns12="http://schemas.openxmlformats.org/drawingml/2006/chartDrawing" xmlns:dgm="http://schemas.openxmlformats.org/drawingml/2006/diagram" xmlns:pic="http://schemas.openxmlformats.org/drawingml/2006/picture" xmlns:xdr="http://schemas.openxmlformats.org/drawingml/2006/spreadsheetDrawing" xmlns:dsp="http://schemas.microsoft.com/office/drawing/2008/diagram" xmlns:o="urn:schemas-microsoft-com:office:office" xmlns:ns18="urn:schemas-microsoft-com:office:excel" xmlns:v="urn:schemas-microsoft-com:vml" xmlns:w10="urn:schemas-microsoft-com:office:word" xmlns:ns21="urn:schemas-microsoft-com:office:powerpoint" xmlns:ns23="http://schemas.microsoft.com/office/2006/coverPageProps" xmlns:odx="http://opendope.org/xpaths" xmlns:odc="http://opendope.org/conditions" xmlns:odq="http://opendope.org/questions" xmlns:oda="http://opendope.org/answers" xmlns:odi="http://opendope.org/components" xmlns:odgm="http://opendope.org/SmartArt/DataHierarchy" xmlns:ns30="http://schemas.openxmlformats.org/officeDocument/2006/bibliography" xmlns:ns31="http://schemas.openxmlformats.org/drawingml/2006/compatibility" xmlns:ns32="http://schemas.openxmlformats.org/drawingml/2006/lockedCanvas" mc:Ignorable="w14 w15">
   <w:body>
     <w:p>
       <w:pPr>
@@ -2487,7 +2487,7 @@
 </file>
 
 <file path=word/numbering.xml><?xml version="1.0" encoding="utf-8"?>
-<w:numbering xmlns:w="http://schemas.openxmlformats.org/wordprocessingml/2006/main" xmlns:m="http://schemas.openxmlformats.org/officeDocument/2006/math" xmlns:r="http://schemas.openxmlformats.org/officeDocument/2006/relationships" xmlns:w14="http://schemas.microsoft.com/office/word/2010/wordml" xmlns:wp="http://schemas.openxmlformats.org/drawingml/2006/wordprocessingDrawing" xmlns:a="http://schemas.openxmlformats.org/drawingml/2006/main" xmlns:w15="http://schemas.microsoft.com/office/word/2012/wordml" xmlns:mc="http://schemas.openxmlformats.org/markup-compatibility/2006" xmlns:ns9="http://schemas.openxmlformats.org/schemaLibrary/2006/main" xmlns:wne="http://schemas.microsoft.com/office/word/2006/wordml" xmlns:c="http://schemas.openxmlformats.org/drawingml/2006/chart" xmlns:ns12="http://schemas.openxmlformats.org/drawingml/2006/chartDrawing" xmlns:dgm="http://schemas.openxmlformats.org/drawingml/2006/diagram" xmlns:pic="http://schemas.openxmlformats.org/drawingml/2006/picture" xmlns:xdr="http://schemas.openxmlformats.org/drawingml/2006/spreadsheetDrawing" xmlns:dsp="http://schemas.microsoft.com/office/drawing/2008/diagram" xmlns:ns17="urn:schemas-microsoft-com:office:excel" xmlns:o="urn:schemas-microsoft-com:office:office" xmlns:w10="urn:schemas-microsoft-com:office:word" xmlns:v="urn:schemas-microsoft-com:vml" xmlns:ns21="urn:schemas-microsoft-com:office:powerpoint" xmlns:ns23="http://schemas.microsoft.com/office/2006/coverPageProps" xmlns:odx="http://opendope.org/xpaths" xmlns:odc="http://opendope.org/conditions" xmlns:odq="http://opendope.org/questions" xmlns:oda="http://opendope.org/answers" xmlns:odi="http://opendope.org/components" xmlns:odgm="http://opendope.org/SmartArt/DataHierarchy" xmlns:ns30="http://schemas.openxmlformats.org/officeDocument/2006/bibliography" xmlns:ns31="http://schemas.openxmlformats.org/drawingml/2006/compatibility" xmlns:ns32="http://schemas.openxmlformats.org/drawingml/2006/lockedCanvas">
+<w:numbering xmlns:w="http://schemas.openxmlformats.org/wordprocessingml/2006/main" xmlns:w15="http://schemas.microsoft.com/office/word/2012/wordml" xmlns:w14="http://schemas.microsoft.com/office/word/2010/wordml" xmlns:m="http://schemas.openxmlformats.org/officeDocument/2006/math" xmlns:r="http://schemas.openxmlformats.org/officeDocument/2006/relationships" xmlns:wp="http://schemas.openxmlformats.org/drawingml/2006/wordprocessingDrawing" xmlns:a="http://schemas.openxmlformats.org/drawingml/2006/main" xmlns:mc="http://schemas.openxmlformats.org/markup-compatibility/2006" xmlns:ns9="http://schemas.openxmlformats.org/schemaLibrary/2006/main" xmlns:wne="http://schemas.microsoft.com/office/word/2006/wordml" xmlns:c="http://schemas.openxmlformats.org/drawingml/2006/chart" xmlns:ns12="http://schemas.openxmlformats.org/drawingml/2006/chartDrawing" xmlns:dgm="http://schemas.openxmlformats.org/drawingml/2006/diagram" xmlns:pic="http://schemas.openxmlformats.org/drawingml/2006/picture" xmlns:xdr="http://schemas.openxmlformats.org/drawingml/2006/spreadsheetDrawing" xmlns:dsp="http://schemas.microsoft.com/office/drawing/2008/diagram" xmlns:o="urn:schemas-microsoft-com:office:office" xmlns:ns18="urn:schemas-microsoft-com:office:excel" xmlns:v="urn:schemas-microsoft-com:vml" xmlns:w10="urn:schemas-microsoft-com:office:word" xmlns:ns21="urn:schemas-microsoft-com:office:powerpoint" xmlns:ns23="http://schemas.microsoft.com/office/2006/coverPageProps" xmlns:odx="http://opendope.org/xpaths" xmlns:odc="http://opendope.org/conditions" xmlns:odq="http://opendope.org/questions" xmlns:oda="http://opendope.org/answers" xmlns:odi="http://opendope.org/components" xmlns:odgm="http://opendope.org/SmartArt/DataHierarchy" xmlns:ns30="http://schemas.openxmlformats.org/officeDocument/2006/bibliography" xmlns:ns31="http://schemas.openxmlformats.org/drawingml/2006/compatibility" xmlns:ns32="http://schemas.openxmlformats.org/drawingml/2006/lockedCanvas">
   <w:abstractNum w:abstractNumId="0">
     <w:nsid w:val="1482775B"/>
     <w:multiLevelType w:val="multilevel"/>
@@ -3137,7 +3137,7 @@
 </file>
 
 <file path=word/styles.xml><?xml version="1.0" encoding="utf-8"?>
-<w:styles xmlns:w="http://schemas.openxmlformats.org/wordprocessingml/2006/main" xmlns:m="http://schemas.openxmlformats.org/officeDocument/2006/math" xmlns:r="http://schemas.openxmlformats.org/officeDocument/2006/relationships" xmlns:w14="http://schemas.microsoft.com/office/word/2010/wordml" xmlns:wp="http://schemas.openxmlformats.org/drawingml/2006/wordprocessingDrawing" xmlns:a="http://schemas.openxmlformats.org/drawingml/2006/main" xmlns:w15="http://schemas.microsoft.com/office/word/2012/wordml" xmlns:mc="http://schemas.openxmlformats.org/markup-compatibility/2006" xmlns:ns9="http://schemas.openxmlformats.org/schemaLibrary/2006/main" xmlns:wne="http://schemas.microsoft.com/office/word/2006/wordml" xmlns:c="http://schemas.openxmlformats.org/drawingml/2006/chart" xmlns:ns12="http://schemas.openxmlformats.org/drawingml/2006/chartDrawing" xmlns:dgm="http://schemas.openxmlformats.org/drawingml/2006/diagram" xmlns:pic="http://schemas.openxmlformats.org/drawingml/2006/picture" xmlns:xdr="http://schemas.openxmlformats.org/drawingml/2006/spreadsheetDrawing" xmlns:dsp="http://schemas.microsoft.com/office/drawing/2008/diagram" xmlns:ns17="urn:schemas-microsoft-com:office:excel" xmlns:o="urn:schemas-microsoft-com:office:office" xmlns:w10="urn:schemas-microsoft-com:office:word" xmlns:v="urn:schemas-microsoft-com:vml" xmlns:ns21="urn:schemas-microsoft-com:office:powerpoint" xmlns:ns23="http://schemas.microsoft.com/office/2006/coverPageProps" xmlns:odx="http://opendope.org/xpaths" xmlns:odc="http://opendope.org/conditions" xmlns:odq="http://opendope.org/questions" xmlns:oda="http://opendope.org/answers" xmlns:odi="http://opendope.org/components" xmlns:odgm="http://opendope.org/SmartArt/DataHierarchy" xmlns:ns30="http://schemas.openxmlformats.org/officeDocument/2006/bibliography" xmlns:ns31="http://schemas.openxmlformats.org/drawingml/2006/compatibility" xmlns:ns32="http://schemas.openxmlformats.org/drawingml/2006/lockedCanvas">
+<w:styles xmlns:w="http://schemas.openxmlformats.org/wordprocessingml/2006/main" xmlns:w15="http://schemas.microsoft.com/office/word/2012/wordml" xmlns:w14="http://schemas.microsoft.com/office/word/2010/wordml" xmlns:m="http://schemas.openxmlformats.org/officeDocument/2006/math" xmlns:r="http://schemas.openxmlformats.org/officeDocument/2006/relationships" xmlns:wp="http://schemas.openxmlformats.org/drawingml/2006/wordprocessingDrawing" xmlns:a="http://schemas.openxmlformats.org/drawingml/2006/main" xmlns:mc="http://schemas.openxmlformats.org/markup-compatibility/2006" xmlns:ns9="http://schemas.openxmlformats.org/schemaLibrary/2006/main" xmlns:wne="http://schemas.microsoft.com/office/word/2006/wordml" xmlns:c="http://schemas.openxmlformats.org/drawingml/2006/chart" xmlns:ns12="http://schemas.openxmlformats.org/drawingml/2006/chartDrawing" xmlns:dgm="http://schemas.openxmlformats.org/drawingml/2006/diagram" xmlns:pic="http://schemas.openxmlformats.org/drawingml/2006/picture" xmlns:xdr="http://schemas.openxmlformats.org/drawingml/2006/spreadsheetDrawing" xmlns:dsp="http://schemas.microsoft.com/office/drawing/2008/diagram" xmlns:o="urn:schemas-microsoft-com:office:office" xmlns:ns18="urn:schemas-microsoft-com:office:excel" xmlns:v="urn:schemas-microsoft-com:vml" xmlns:w10="urn:schemas-microsoft-com:office:word" xmlns:ns21="urn:schemas-microsoft-com:office:powerpoint" xmlns:ns23="http://schemas.microsoft.com/office/2006/coverPageProps" xmlns:odx="http://opendope.org/xpaths" xmlns:odc="http://opendope.org/conditions" xmlns:odq="http://opendope.org/questions" xmlns:oda="http://opendope.org/answers" xmlns:odi="http://opendope.org/components" xmlns:odgm="http://opendope.org/SmartArt/DataHierarchy" xmlns:ns30="http://schemas.openxmlformats.org/officeDocument/2006/bibliography" xmlns:ns31="http://schemas.openxmlformats.org/drawingml/2006/compatibility" xmlns:ns32="http://schemas.openxmlformats.org/drawingml/2006/lockedCanvas">
   <w:docDefaults>
     <w:rPrDefault>
       <w:rPr>

</xml_diff>